<commit_message>
caso de uso calcular nomina
</commit_message>
<xml_diff>
--- a/Requerimientos/ECU-CalcularNomina.docx
+++ b/Requerimientos/ECU-CalcularNomina.docx
@@ -399,6 +399,12 @@
                 <w:lang w:val="es-ES_tradnl"/>
               </w:rPr>
             </w:pPr>
+            <w:r>
+              <w:rPr>
+                <w:lang w:val="es-ES_tradnl"/>
+              </w:rPr>
+              <w:t>3/Mayo/16</w:t>
+            </w:r>
           </w:p>
         </w:tc>
         <w:tc>
@@ -412,6 +418,12 @@
                 <w:lang w:val="es-ES_tradnl"/>
               </w:rPr>
             </w:pPr>
+            <w:r>
+              <w:rPr>
+                <w:lang w:val="es-ES_tradnl"/>
+              </w:rPr>
+              <w:t>2.0</w:t>
+            </w:r>
           </w:p>
         </w:tc>
         <w:tc>
@@ -425,6 +437,12 @@
                 <w:lang w:val="es-ES_tradnl"/>
               </w:rPr>
             </w:pPr>
+            <w:r>
+              <w:rPr>
+                <w:lang w:val="es-ES_tradnl"/>
+              </w:rPr>
+              <w:t>Incluir otros casos de uso</w:t>
+            </w:r>
           </w:p>
         </w:tc>
         <w:tc>
@@ -438,6 +456,12 @@
                 <w:lang w:val="es-ES_tradnl"/>
               </w:rPr>
             </w:pPr>
+            <w:r>
+              <w:rPr>
+                <w:lang w:val="es-ES_tradnl"/>
+              </w:rPr>
+              <w:t>Carla Prieto</w:t>
+            </w:r>
           </w:p>
         </w:tc>
       </w:tr>
@@ -585,22 +609,27 @@
       </w:pPr>
       <w:r>
         <w:rPr>
+          <w:b/>
           <w:lang w:val="es-ES_tradnl"/>
         </w:rPr>
         <w:fldChar w:fldCharType="begin"/>
       </w:r>
       <w:r>
         <w:rPr>
-          <w:lang w:val="es-ES_tradnl"/>
-        </w:rPr>
-        <w:instrText xml:space="preserve"> TOC \o "1-3" </w:instrText>
-      </w:r>
-      <w:r>
-        <w:rPr>
+          <w:b/>
+          <w:lang w:val="es-ES_tradnl"/>
+        </w:rPr>
+        <w:instrText xml:space="preserve"> TOC \o "1-4" </w:instrText>
+      </w:r>
+      <w:r>
+        <w:rPr>
+          <w:b/>
           <w:lang w:val="es-ES_tradnl"/>
         </w:rPr>
         <w:fldChar w:fldCharType="separate"/>
       </w:r>
+      <w:bookmarkStart w:id="0" w:name="_GoBack"/>
+      <w:bookmarkEnd w:id="0"/>
       <w:r>
         <w:rPr>
           <w:noProof/>
@@ -623,7 +652,7 @@
           <w:noProof/>
           <w:lang w:val="es-ES_tradnl"/>
         </w:rPr>
-        <w:t>Iniciar de sesión</w:t>
+        <w:t>Calcular Nómina</w:t>
       </w:r>
       <w:r>
         <w:rPr>
@@ -641,7 +670,7 @@
         <w:rPr>
           <w:noProof/>
         </w:rPr>
-        <w:instrText xml:space="preserve"> PAGEREF _Toc319086472 \h </w:instrText>
+        <w:instrText xml:space="preserve"> PAGEREF _Toc323898695 \h </w:instrText>
       </w:r>
       <w:r>
         <w:rPr>
@@ -658,7 +687,7 @@
         <w:rPr>
           <w:noProof/>
         </w:rPr>
-        <w:t>4</w:t>
+        <w:t>5</w:t>
       </w:r>
       <w:r>
         <w:rPr>
@@ -721,7 +750,7 @@
         <w:rPr>
           <w:noProof/>
         </w:rPr>
-        <w:instrText xml:space="preserve"> PAGEREF _Toc319086473 \h </w:instrText>
+        <w:instrText xml:space="preserve"> PAGEREF _Toc323898696 \h </w:instrText>
       </w:r>
       <w:r>
         <w:rPr>
@@ -738,7 +767,7 @@
         <w:rPr>
           <w:noProof/>
         </w:rPr>
-        <w:t>4</w:t>
+        <w:t>5</w:t>
       </w:r>
       <w:r>
         <w:rPr>
@@ -801,7 +830,7 @@
         <w:rPr>
           <w:noProof/>
         </w:rPr>
-        <w:instrText xml:space="preserve"> PAGEREF _Toc319086474 \h </w:instrText>
+        <w:instrText xml:space="preserve"> PAGEREF _Toc323898697 \h </w:instrText>
       </w:r>
       <w:r>
         <w:rPr>
@@ -818,7 +847,7 @@
         <w:rPr>
           <w:noProof/>
         </w:rPr>
-        <w:t>4</w:t>
+        <w:t>5</w:t>
       </w:r>
       <w:r>
         <w:rPr>
@@ -881,7 +910,7 @@
         <w:rPr>
           <w:noProof/>
         </w:rPr>
-        <w:instrText xml:space="preserve"> PAGEREF _Toc319086475 \h </w:instrText>
+        <w:instrText xml:space="preserve"> PAGEREF _Toc323898698 \h </w:instrText>
       </w:r>
       <w:r>
         <w:rPr>
@@ -898,7 +927,7 @@
         <w:rPr>
           <w:noProof/>
         </w:rPr>
-        <w:t>4</w:t>
+        <w:t>5</w:t>
       </w:r>
       <w:r>
         <w:rPr>
@@ -961,7 +990,7 @@
         <w:rPr>
           <w:noProof/>
         </w:rPr>
-        <w:instrText xml:space="preserve"> PAGEREF _Toc319086476 \h </w:instrText>
+        <w:instrText xml:space="preserve"> PAGEREF _Toc323898699 \h </w:instrText>
       </w:r>
       <w:r>
         <w:rPr>
@@ -978,7 +1007,7 @@
         <w:rPr>
           <w:noProof/>
         </w:rPr>
-        <w:t>4</w:t>
+        <w:t>5</w:t>
       </w:r>
       <w:r>
         <w:rPr>
@@ -1023,7 +1052,7 @@
           <w:noProof/>
           <w:lang w:val="es-ES_tradnl"/>
         </w:rPr>
-        <w:t>Primer Flujo Alternativo – El usuario no cumple con el formato</w:t>
+        <w:t>Primer Flujo Alternativo – El usuario no encuentra el nombre del empleado</w:t>
       </w:r>
       <w:r>
         <w:rPr>
@@ -1041,7 +1070,7 @@
         <w:rPr>
           <w:noProof/>
         </w:rPr>
-        <w:instrText xml:space="preserve"> PAGEREF _Toc319086477 \h </w:instrText>
+        <w:instrText xml:space="preserve"> PAGEREF _Toc323898700 \h </w:instrText>
       </w:r>
       <w:r>
         <w:rPr>
@@ -1058,87 +1087,7 @@
         <w:rPr>
           <w:noProof/>
         </w:rPr>
-        <w:t>4</w:t>
-      </w:r>
-      <w:r>
-        <w:rPr>
-          <w:noProof/>
-        </w:rPr>
-        <w:fldChar w:fldCharType="end"/>
-      </w:r>
-    </w:p>
-    <w:p>
-      <w:pPr>
-        <w:pStyle w:val="TOC3"/>
-        <w:tabs>
-          <w:tab w:val="left" w:pos="1504"/>
-        </w:tabs>
-        <w:rPr>
-          <w:rFonts w:asciiTheme="minorHAnsi" w:eastAsiaTheme="minorEastAsia" w:hAnsiTheme="minorHAnsi" w:cstheme="minorBidi"/>
-          <w:noProof/>
-          <w:sz w:val="24"/>
-          <w:szCs w:val="24"/>
-          <w:lang w:eastAsia="ja-JP"/>
-        </w:rPr>
-      </w:pPr>
-      <w:r>
-        <w:rPr>
-          <w:noProof/>
-          <w:lang w:val="es-ES_tradnl"/>
-        </w:rPr>
-        <w:t>2.2.2</w:t>
-      </w:r>
-      <w:r>
-        <w:rPr>
-          <w:rFonts w:asciiTheme="minorHAnsi" w:eastAsiaTheme="minorEastAsia" w:hAnsiTheme="minorHAnsi" w:cstheme="minorBidi"/>
-          <w:noProof/>
-          <w:sz w:val="24"/>
-          <w:szCs w:val="24"/>
-          <w:lang w:eastAsia="ja-JP"/>
-        </w:rPr>
-        <w:tab/>
-      </w:r>
-      <w:r>
-        <w:rPr>
-          <w:noProof/>
-          <w:lang w:val="es-ES_tradnl"/>
-        </w:rPr>
-        <w:t>Segundo Flujo Alternativo – Formato no registrado</w:t>
-      </w:r>
-      <w:r>
-        <w:rPr>
-          <w:noProof/>
-        </w:rPr>
-        <w:tab/>
-      </w:r>
-      <w:r>
-        <w:rPr>
-          <w:noProof/>
-        </w:rPr>
-        <w:fldChar w:fldCharType="begin"/>
-      </w:r>
-      <w:r>
-        <w:rPr>
-          <w:noProof/>
-        </w:rPr>
-        <w:instrText xml:space="preserve"> PAGEREF _Toc319086478 \h </w:instrText>
-      </w:r>
-      <w:r>
-        <w:rPr>
-          <w:noProof/>
-        </w:rPr>
-      </w:r>
-      <w:r>
-        <w:rPr>
-          <w:noProof/>
-        </w:rPr>
-        <w:fldChar w:fldCharType="separate"/>
-      </w:r>
-      <w:r>
-        <w:rPr>
-          <w:noProof/>
-        </w:rPr>
-        <w:t>4</w:t>
+        <w:t>5</w:t>
       </w:r>
       <w:r>
         <w:rPr>
@@ -1201,7 +1150,7 @@
         <w:rPr>
           <w:noProof/>
         </w:rPr>
-        <w:instrText xml:space="preserve"> PAGEREF _Toc319086479 \h </w:instrText>
+        <w:instrText xml:space="preserve"> PAGEREF _Toc323898701 \h </w:instrText>
       </w:r>
       <w:r>
         <w:rPr>
@@ -1218,7 +1167,7 @@
         <w:rPr>
           <w:noProof/>
         </w:rPr>
-        <w:t>4</w:t>
+        <w:t>5</w:t>
       </w:r>
       <w:r>
         <w:rPr>
@@ -1261,7 +1210,7 @@
         <w:rPr>
           <w:noProof/>
         </w:rPr>
-        <w:instrText xml:space="preserve"> PAGEREF _Toc319086480 \h </w:instrText>
+        <w:instrText xml:space="preserve"> PAGEREF _Toc323898702 \h </w:instrText>
       </w:r>
       <w:r>
         <w:rPr>
@@ -1278,7 +1227,7 @@
         <w:rPr>
           <w:noProof/>
         </w:rPr>
-        <w:t>4</w:t>
+        <w:t>5</w:t>
       </w:r>
       <w:r>
         <w:rPr>
@@ -1341,7 +1290,7 @@
         <w:rPr>
           <w:noProof/>
         </w:rPr>
-        <w:instrText xml:space="preserve"> PAGEREF _Toc319086481 \h </w:instrText>
+        <w:instrText xml:space="preserve"> PAGEREF _Toc323898703 \h </w:instrText>
       </w:r>
       <w:r>
         <w:rPr>
@@ -1358,7 +1307,7 @@
         <w:rPr>
           <w:noProof/>
         </w:rPr>
-        <w:t>4</w:t>
+        <w:t>5</w:t>
       </w:r>
       <w:r>
         <w:rPr>
@@ -1421,7 +1370,7 @@
         <w:rPr>
           <w:noProof/>
         </w:rPr>
-        <w:instrText xml:space="preserve"> PAGEREF _Toc319086482 \h </w:instrText>
+        <w:instrText xml:space="preserve"> PAGEREF _Toc323898704 \h </w:instrText>
       </w:r>
       <w:r>
         <w:rPr>
@@ -1438,7 +1387,7 @@
         <w:rPr>
           <w:noProof/>
         </w:rPr>
-        <w:t>4</w:t>
+        <w:t>5</w:t>
       </w:r>
       <w:r>
         <w:rPr>
@@ -1501,7 +1450,7 @@
         <w:rPr>
           <w:noProof/>
         </w:rPr>
-        <w:instrText xml:space="preserve"> PAGEREF _Toc319086483 \h </w:instrText>
+        <w:instrText xml:space="preserve"> PAGEREF _Toc323898705 \h </w:instrText>
       </w:r>
       <w:r>
         <w:rPr>
@@ -1518,7 +1467,7 @@
         <w:rPr>
           <w:noProof/>
         </w:rPr>
-        <w:t>4</w:t>
+        <w:t>5</w:t>
       </w:r>
       <w:r>
         <w:rPr>
@@ -1581,7 +1530,7 @@
         <w:rPr>
           <w:noProof/>
         </w:rPr>
-        <w:instrText xml:space="preserve"> PAGEREF _Toc319086484 \h </w:instrText>
+        <w:instrText xml:space="preserve"> PAGEREF _Toc323898706 \h </w:instrText>
       </w:r>
       <w:r>
         <w:rPr>
@@ -1598,7 +1547,7 @@
         <w:rPr>
           <w:noProof/>
         </w:rPr>
-        <w:t>4</w:t>
+        <w:t>5</w:t>
       </w:r>
       <w:r>
         <w:rPr>
@@ -1661,7 +1610,7 @@
         <w:rPr>
           <w:noProof/>
         </w:rPr>
-        <w:instrText xml:space="preserve"> PAGEREF _Toc319086485 \h </w:instrText>
+        <w:instrText xml:space="preserve"> PAGEREF _Toc323898707 \h </w:instrText>
       </w:r>
       <w:r>
         <w:rPr>
@@ -1678,7 +1627,7 @@
         <w:rPr>
           <w:noProof/>
         </w:rPr>
-        <w:t>4</w:t>
+        <w:t>5</w:t>
       </w:r>
       <w:r>
         <w:rPr>
@@ -1723,7 +1672,7 @@
           <w:noProof/>
           <w:lang w:val="es-ES_tradnl"/>
         </w:rPr>
-        <w:t>Puntos de Extensión</w:t>
+        <w:t>Puntos de Inclusión</w:t>
       </w:r>
       <w:r>
         <w:rPr>
@@ -1741,7 +1690,7 @@
         <w:rPr>
           <w:noProof/>
         </w:rPr>
-        <w:instrText xml:space="preserve"> PAGEREF _Toc319086486 \h </w:instrText>
+        <w:instrText xml:space="preserve"> PAGEREF _Toc323898708 \h </w:instrText>
       </w:r>
       <w:r>
         <w:rPr>
@@ -1758,7 +1707,7 @@
         <w:rPr>
           <w:noProof/>
         </w:rPr>
-        <w:t>4</w:t>
+        <w:t>5</w:t>
       </w:r>
       <w:r>
         <w:rPr>
@@ -1769,7 +1718,10 @@
     </w:p>
     <w:p>
       <w:pPr>
-        <w:pStyle w:val="TOC2"/>
+        <w:pStyle w:val="TOC1"/>
+        <w:tabs>
+          <w:tab w:val="left" w:pos="390"/>
+        </w:tabs>
         <w:rPr>
           <w:rFonts w:asciiTheme="minorHAnsi" w:eastAsiaTheme="minorEastAsia" w:hAnsiTheme="minorHAnsi" w:cstheme="minorBidi"/>
           <w:noProof/>
@@ -1783,17 +1735,34 @@
           <w:noProof/>
           <w:lang w:val="es-ES_tradnl"/>
         </w:rPr>
-        <w:t>Los puntos de extensión se identificarán en la Fase de Elaboración.</w:t>
-      </w:r>
-      <w:r>
-        <w:rPr>
-          <w:noProof/>
+        <w:t>1.</w:t>
+      </w:r>
+      <w:r>
+        <w:rPr>
+          <w:rFonts w:asciiTheme="minorHAnsi" w:eastAsiaTheme="minorEastAsia" w:hAnsiTheme="minorHAnsi" w:cstheme="minorBidi"/>
+          <w:noProof/>
+          <w:sz w:val="24"/>
+          <w:szCs w:val="24"/>
+          <w:lang w:eastAsia="ja-JP"/>
         </w:rPr>
         <w:tab/>
       </w:r>
       <w:r>
         <w:rPr>
           <w:noProof/>
+          <w:lang w:val="es-ES_tradnl"/>
+        </w:rPr>
+        <w:t>Calcular ISR</w:t>
+      </w:r>
+      <w:r>
+        <w:rPr>
+          <w:noProof/>
+        </w:rPr>
+        <w:tab/>
+      </w:r>
+      <w:r>
+        <w:rPr>
+          <w:noProof/>
         </w:rPr>
         <w:fldChar w:fldCharType="begin"/>
       </w:r>
@@ -1801,7 +1770,7 @@
         <w:rPr>
           <w:noProof/>
         </w:rPr>
-        <w:instrText xml:space="preserve"> PAGEREF _Toc319086487 \h </w:instrText>
+        <w:instrText xml:space="preserve"> PAGEREF _Toc323898709 \h </w:instrText>
       </w:r>
       <w:r>
         <w:rPr>
@@ -1818,7 +1787,7 @@
         <w:rPr>
           <w:noProof/>
         </w:rPr>
-        <w:t>4</w:t>
+        <w:t>6</w:t>
       </w:r>
       <w:r>
         <w:rPr>
@@ -1826,12 +1795,1507 @@
         </w:rPr>
         <w:fldChar w:fldCharType="end"/>
       </w:r>
-      <w:r>
-        <w:rPr>
-          <w:noProof/>
+    </w:p>
+    <w:p>
+      <w:pPr>
+        <w:pStyle w:val="TOC2"/>
+        <w:tabs>
+          <w:tab w:val="left" w:pos="922"/>
+        </w:tabs>
+        <w:rPr>
+          <w:rFonts w:asciiTheme="minorHAnsi" w:eastAsiaTheme="minorEastAsia" w:hAnsiTheme="minorHAnsi" w:cstheme="minorBidi"/>
+          <w:noProof/>
+          <w:sz w:val="24"/>
+          <w:szCs w:val="24"/>
+          <w:lang w:eastAsia="ja-JP"/>
+        </w:rPr>
+      </w:pPr>
+      <w:r>
+        <w:rPr>
+          <w:noProof/>
+          <w:lang w:val="es-ES_tradnl"/>
+        </w:rPr>
+        <w:t>1.1</w:t>
+      </w:r>
+      <w:r>
+        <w:rPr>
+          <w:rFonts w:asciiTheme="minorHAnsi" w:eastAsiaTheme="minorEastAsia" w:hAnsiTheme="minorHAnsi" w:cstheme="minorBidi"/>
+          <w:noProof/>
+          <w:sz w:val="24"/>
+          <w:szCs w:val="24"/>
+          <w:lang w:eastAsia="ja-JP"/>
         </w:rPr>
         <w:tab/>
       </w:r>
+      <w:r>
+        <w:rPr>
+          <w:noProof/>
+          <w:lang w:val="es-ES_tradnl"/>
+        </w:rPr>
+        <w:t>Descripción Breve</w:t>
+      </w:r>
+      <w:r>
+        <w:rPr>
+          <w:noProof/>
+        </w:rPr>
+        <w:tab/>
+      </w:r>
+      <w:r>
+        <w:rPr>
+          <w:noProof/>
+        </w:rPr>
+        <w:fldChar w:fldCharType="begin"/>
+      </w:r>
+      <w:r>
+        <w:rPr>
+          <w:noProof/>
+        </w:rPr>
+        <w:instrText xml:space="preserve"> PAGEREF _Toc323898710 \h </w:instrText>
+      </w:r>
+      <w:r>
+        <w:rPr>
+          <w:noProof/>
+        </w:rPr>
+      </w:r>
+      <w:r>
+        <w:rPr>
+          <w:noProof/>
+        </w:rPr>
+        <w:fldChar w:fldCharType="separate"/>
+      </w:r>
+      <w:r>
+        <w:rPr>
+          <w:noProof/>
+        </w:rPr>
+        <w:t>6</w:t>
+      </w:r>
+      <w:r>
+        <w:rPr>
+          <w:noProof/>
+        </w:rPr>
+        <w:fldChar w:fldCharType="end"/>
+      </w:r>
+    </w:p>
+    <w:p>
+      <w:pPr>
+        <w:pStyle w:val="TOC1"/>
+        <w:tabs>
+          <w:tab w:val="left" w:pos="390"/>
+        </w:tabs>
+        <w:rPr>
+          <w:rFonts w:asciiTheme="minorHAnsi" w:eastAsiaTheme="minorEastAsia" w:hAnsiTheme="minorHAnsi" w:cstheme="minorBidi"/>
+          <w:noProof/>
+          <w:sz w:val="24"/>
+          <w:szCs w:val="24"/>
+          <w:lang w:eastAsia="ja-JP"/>
+        </w:rPr>
+      </w:pPr>
+      <w:r>
+        <w:rPr>
+          <w:noProof/>
+          <w:lang w:val="es-ES_tradnl"/>
+        </w:rPr>
+        <w:t>2.</w:t>
+      </w:r>
+      <w:r>
+        <w:rPr>
+          <w:rFonts w:asciiTheme="minorHAnsi" w:eastAsiaTheme="minorEastAsia" w:hAnsiTheme="minorHAnsi" w:cstheme="minorBidi"/>
+          <w:noProof/>
+          <w:sz w:val="24"/>
+          <w:szCs w:val="24"/>
+          <w:lang w:eastAsia="ja-JP"/>
+        </w:rPr>
+        <w:tab/>
+      </w:r>
+      <w:r>
+        <w:rPr>
+          <w:noProof/>
+          <w:lang w:val="es-ES_tradnl"/>
+        </w:rPr>
+        <w:t>Flujo de Eventos</w:t>
+      </w:r>
+      <w:r>
+        <w:rPr>
+          <w:noProof/>
+        </w:rPr>
+        <w:tab/>
+      </w:r>
+      <w:r>
+        <w:rPr>
+          <w:noProof/>
+        </w:rPr>
+        <w:fldChar w:fldCharType="begin"/>
+      </w:r>
+      <w:r>
+        <w:rPr>
+          <w:noProof/>
+        </w:rPr>
+        <w:instrText xml:space="preserve"> PAGEREF _Toc323898711 \h </w:instrText>
+      </w:r>
+      <w:r>
+        <w:rPr>
+          <w:noProof/>
+        </w:rPr>
+      </w:r>
+      <w:r>
+        <w:rPr>
+          <w:noProof/>
+        </w:rPr>
+        <w:fldChar w:fldCharType="separate"/>
+      </w:r>
+      <w:r>
+        <w:rPr>
+          <w:noProof/>
+        </w:rPr>
+        <w:t>6</w:t>
+      </w:r>
+      <w:r>
+        <w:rPr>
+          <w:noProof/>
+        </w:rPr>
+        <w:fldChar w:fldCharType="end"/>
+      </w:r>
+    </w:p>
+    <w:p>
+      <w:pPr>
+        <w:pStyle w:val="TOC2"/>
+        <w:tabs>
+          <w:tab w:val="left" w:pos="922"/>
+        </w:tabs>
+        <w:rPr>
+          <w:rFonts w:asciiTheme="minorHAnsi" w:eastAsiaTheme="minorEastAsia" w:hAnsiTheme="minorHAnsi" w:cstheme="minorBidi"/>
+          <w:noProof/>
+          <w:sz w:val="24"/>
+          <w:szCs w:val="24"/>
+          <w:lang w:eastAsia="ja-JP"/>
+        </w:rPr>
+      </w:pPr>
+      <w:r>
+        <w:rPr>
+          <w:noProof/>
+          <w:lang w:val="es-ES_tradnl"/>
+        </w:rPr>
+        <w:t>2.1</w:t>
+      </w:r>
+      <w:r>
+        <w:rPr>
+          <w:rFonts w:asciiTheme="minorHAnsi" w:eastAsiaTheme="minorEastAsia" w:hAnsiTheme="minorHAnsi" w:cstheme="minorBidi"/>
+          <w:noProof/>
+          <w:sz w:val="24"/>
+          <w:szCs w:val="24"/>
+          <w:lang w:eastAsia="ja-JP"/>
+        </w:rPr>
+        <w:tab/>
+      </w:r>
+      <w:r>
+        <w:rPr>
+          <w:noProof/>
+          <w:lang w:val="es-ES_tradnl"/>
+        </w:rPr>
+        <w:t>Flujo Básico</w:t>
+      </w:r>
+      <w:r>
+        <w:rPr>
+          <w:noProof/>
+        </w:rPr>
+        <w:tab/>
+      </w:r>
+      <w:r>
+        <w:rPr>
+          <w:noProof/>
+        </w:rPr>
+        <w:fldChar w:fldCharType="begin"/>
+      </w:r>
+      <w:r>
+        <w:rPr>
+          <w:noProof/>
+        </w:rPr>
+        <w:instrText xml:space="preserve"> PAGEREF _Toc323898712 \h </w:instrText>
+      </w:r>
+      <w:r>
+        <w:rPr>
+          <w:noProof/>
+        </w:rPr>
+      </w:r>
+      <w:r>
+        <w:rPr>
+          <w:noProof/>
+        </w:rPr>
+        <w:fldChar w:fldCharType="separate"/>
+      </w:r>
+      <w:r>
+        <w:rPr>
+          <w:noProof/>
+        </w:rPr>
+        <w:t>6</w:t>
+      </w:r>
+      <w:r>
+        <w:rPr>
+          <w:noProof/>
+        </w:rPr>
+        <w:fldChar w:fldCharType="end"/>
+      </w:r>
+    </w:p>
+    <w:p>
+      <w:pPr>
+        <w:pStyle w:val="TOC1"/>
+        <w:tabs>
+          <w:tab w:val="left" w:pos="390"/>
+        </w:tabs>
+        <w:rPr>
+          <w:rFonts w:asciiTheme="minorHAnsi" w:eastAsiaTheme="minorEastAsia" w:hAnsiTheme="minorHAnsi" w:cstheme="minorBidi"/>
+          <w:noProof/>
+          <w:sz w:val="24"/>
+          <w:szCs w:val="24"/>
+          <w:lang w:eastAsia="ja-JP"/>
+        </w:rPr>
+      </w:pPr>
+      <w:r>
+        <w:rPr>
+          <w:noProof/>
+          <w:lang w:val="es-ES_tradnl"/>
+        </w:rPr>
+        <w:t>3.</w:t>
+      </w:r>
+      <w:r>
+        <w:rPr>
+          <w:rFonts w:asciiTheme="minorHAnsi" w:eastAsiaTheme="minorEastAsia" w:hAnsiTheme="minorHAnsi" w:cstheme="minorBidi"/>
+          <w:noProof/>
+          <w:sz w:val="24"/>
+          <w:szCs w:val="24"/>
+          <w:lang w:eastAsia="ja-JP"/>
+        </w:rPr>
+        <w:tab/>
+      </w:r>
+      <w:r>
+        <w:rPr>
+          <w:noProof/>
+          <w:lang w:val="es-ES_tradnl"/>
+        </w:rPr>
+        <w:t>Requerimientos Especiales</w:t>
+      </w:r>
+      <w:r>
+        <w:rPr>
+          <w:noProof/>
+        </w:rPr>
+        <w:tab/>
+      </w:r>
+      <w:r>
+        <w:rPr>
+          <w:noProof/>
+        </w:rPr>
+        <w:fldChar w:fldCharType="begin"/>
+      </w:r>
+      <w:r>
+        <w:rPr>
+          <w:noProof/>
+        </w:rPr>
+        <w:instrText xml:space="preserve"> PAGEREF _Toc323898713 \h </w:instrText>
+      </w:r>
+      <w:r>
+        <w:rPr>
+          <w:noProof/>
+        </w:rPr>
+      </w:r>
+      <w:r>
+        <w:rPr>
+          <w:noProof/>
+        </w:rPr>
+        <w:fldChar w:fldCharType="separate"/>
+      </w:r>
+      <w:r>
+        <w:rPr>
+          <w:noProof/>
+        </w:rPr>
+        <w:t>6</w:t>
+      </w:r>
+      <w:r>
+        <w:rPr>
+          <w:noProof/>
+        </w:rPr>
+        <w:fldChar w:fldCharType="end"/>
+      </w:r>
+    </w:p>
+    <w:p>
+      <w:pPr>
+        <w:pStyle w:val="TOC2"/>
+        <w:rPr>
+          <w:rFonts w:asciiTheme="minorHAnsi" w:eastAsiaTheme="minorEastAsia" w:hAnsiTheme="minorHAnsi" w:cstheme="minorBidi"/>
+          <w:noProof/>
+          <w:sz w:val="24"/>
+          <w:szCs w:val="24"/>
+          <w:lang w:eastAsia="ja-JP"/>
+        </w:rPr>
+      </w:pPr>
+      <w:r>
+        <w:rPr>
+          <w:noProof/>
+          <w:lang w:val="es-ES_tradnl"/>
+        </w:rPr>
+        <w:t>Se definirán en la Fase de Elaboración.</w:t>
+      </w:r>
+      <w:r>
+        <w:rPr>
+          <w:noProof/>
+        </w:rPr>
+        <w:tab/>
+      </w:r>
+      <w:r>
+        <w:rPr>
+          <w:noProof/>
+        </w:rPr>
+        <w:fldChar w:fldCharType="begin"/>
+      </w:r>
+      <w:r>
+        <w:rPr>
+          <w:noProof/>
+        </w:rPr>
+        <w:instrText xml:space="preserve"> PAGEREF _Toc323898714 \h </w:instrText>
+      </w:r>
+      <w:r>
+        <w:rPr>
+          <w:noProof/>
+        </w:rPr>
+      </w:r>
+      <w:r>
+        <w:rPr>
+          <w:noProof/>
+        </w:rPr>
+        <w:fldChar w:fldCharType="separate"/>
+      </w:r>
+      <w:r>
+        <w:rPr>
+          <w:noProof/>
+        </w:rPr>
+        <w:t>6</w:t>
+      </w:r>
+      <w:r>
+        <w:rPr>
+          <w:noProof/>
+        </w:rPr>
+        <w:fldChar w:fldCharType="end"/>
+      </w:r>
+    </w:p>
+    <w:p>
+      <w:pPr>
+        <w:pStyle w:val="TOC1"/>
+        <w:tabs>
+          <w:tab w:val="left" w:pos="390"/>
+        </w:tabs>
+        <w:rPr>
+          <w:rFonts w:asciiTheme="minorHAnsi" w:eastAsiaTheme="minorEastAsia" w:hAnsiTheme="minorHAnsi" w:cstheme="minorBidi"/>
+          <w:noProof/>
+          <w:sz w:val="24"/>
+          <w:szCs w:val="24"/>
+          <w:lang w:eastAsia="ja-JP"/>
+        </w:rPr>
+      </w:pPr>
+      <w:r>
+        <w:rPr>
+          <w:noProof/>
+          <w:lang w:val="es-ES_tradnl"/>
+        </w:rPr>
+        <w:t>4.</w:t>
+      </w:r>
+      <w:r>
+        <w:rPr>
+          <w:rFonts w:asciiTheme="minorHAnsi" w:eastAsiaTheme="minorEastAsia" w:hAnsiTheme="minorHAnsi" w:cstheme="minorBidi"/>
+          <w:noProof/>
+          <w:sz w:val="24"/>
+          <w:szCs w:val="24"/>
+          <w:lang w:eastAsia="ja-JP"/>
+        </w:rPr>
+        <w:tab/>
+      </w:r>
+      <w:r>
+        <w:rPr>
+          <w:noProof/>
+          <w:lang w:val="es-ES_tradnl"/>
+        </w:rPr>
+        <w:t>Precondiciones</w:t>
+      </w:r>
+      <w:r>
+        <w:rPr>
+          <w:noProof/>
+        </w:rPr>
+        <w:tab/>
+      </w:r>
+      <w:r>
+        <w:rPr>
+          <w:noProof/>
+        </w:rPr>
+        <w:fldChar w:fldCharType="begin"/>
+      </w:r>
+      <w:r>
+        <w:rPr>
+          <w:noProof/>
+        </w:rPr>
+        <w:instrText xml:space="preserve"> PAGEREF _Toc323898715 \h </w:instrText>
+      </w:r>
+      <w:r>
+        <w:rPr>
+          <w:noProof/>
+        </w:rPr>
+      </w:r>
+      <w:r>
+        <w:rPr>
+          <w:noProof/>
+        </w:rPr>
+        <w:fldChar w:fldCharType="separate"/>
+      </w:r>
+      <w:r>
+        <w:rPr>
+          <w:noProof/>
+        </w:rPr>
+        <w:t>6</w:t>
+      </w:r>
+      <w:r>
+        <w:rPr>
+          <w:noProof/>
+        </w:rPr>
+        <w:fldChar w:fldCharType="end"/>
+      </w:r>
+    </w:p>
+    <w:p>
+      <w:pPr>
+        <w:pStyle w:val="TOC2"/>
+        <w:tabs>
+          <w:tab w:val="left" w:pos="922"/>
+        </w:tabs>
+        <w:rPr>
+          <w:rFonts w:asciiTheme="minorHAnsi" w:eastAsiaTheme="minorEastAsia" w:hAnsiTheme="minorHAnsi" w:cstheme="minorBidi"/>
+          <w:noProof/>
+          <w:sz w:val="24"/>
+          <w:szCs w:val="24"/>
+          <w:lang w:eastAsia="ja-JP"/>
+        </w:rPr>
+      </w:pPr>
+      <w:r>
+        <w:rPr>
+          <w:noProof/>
+          <w:lang w:val="es-ES_tradnl"/>
+        </w:rPr>
+        <w:t>4.1</w:t>
+      </w:r>
+      <w:r>
+        <w:rPr>
+          <w:rFonts w:asciiTheme="minorHAnsi" w:eastAsiaTheme="minorEastAsia" w:hAnsiTheme="minorHAnsi" w:cstheme="minorBidi"/>
+          <w:noProof/>
+          <w:sz w:val="24"/>
+          <w:szCs w:val="24"/>
+          <w:lang w:eastAsia="ja-JP"/>
+        </w:rPr>
+        <w:tab/>
+      </w:r>
+      <w:r>
+        <w:rPr>
+          <w:noProof/>
+          <w:lang w:val="es-ES_tradnl"/>
+        </w:rPr>
+        <w:t>Precondición Uno</w:t>
+      </w:r>
+      <w:r>
+        <w:rPr>
+          <w:noProof/>
+        </w:rPr>
+        <w:tab/>
+      </w:r>
+      <w:r>
+        <w:rPr>
+          <w:noProof/>
+        </w:rPr>
+        <w:fldChar w:fldCharType="begin"/>
+      </w:r>
+      <w:r>
+        <w:rPr>
+          <w:noProof/>
+        </w:rPr>
+        <w:instrText xml:space="preserve"> PAGEREF _Toc323898716 \h </w:instrText>
+      </w:r>
+      <w:r>
+        <w:rPr>
+          <w:noProof/>
+        </w:rPr>
+      </w:r>
+      <w:r>
+        <w:rPr>
+          <w:noProof/>
+        </w:rPr>
+        <w:fldChar w:fldCharType="separate"/>
+      </w:r>
+      <w:r>
+        <w:rPr>
+          <w:noProof/>
+        </w:rPr>
+        <w:t>6</w:t>
+      </w:r>
+      <w:r>
+        <w:rPr>
+          <w:noProof/>
+        </w:rPr>
+        <w:fldChar w:fldCharType="end"/>
+      </w:r>
+    </w:p>
+    <w:p>
+      <w:pPr>
+        <w:pStyle w:val="TOC1"/>
+        <w:tabs>
+          <w:tab w:val="left" w:pos="390"/>
+        </w:tabs>
+        <w:rPr>
+          <w:rFonts w:asciiTheme="minorHAnsi" w:eastAsiaTheme="minorEastAsia" w:hAnsiTheme="minorHAnsi" w:cstheme="minorBidi"/>
+          <w:noProof/>
+          <w:sz w:val="24"/>
+          <w:szCs w:val="24"/>
+          <w:lang w:eastAsia="ja-JP"/>
+        </w:rPr>
+      </w:pPr>
+      <w:r>
+        <w:rPr>
+          <w:noProof/>
+          <w:lang w:val="es-ES_tradnl"/>
+        </w:rPr>
+        <w:t>5.</w:t>
+      </w:r>
+      <w:r>
+        <w:rPr>
+          <w:rFonts w:asciiTheme="minorHAnsi" w:eastAsiaTheme="minorEastAsia" w:hAnsiTheme="minorHAnsi" w:cstheme="minorBidi"/>
+          <w:noProof/>
+          <w:sz w:val="24"/>
+          <w:szCs w:val="24"/>
+          <w:lang w:eastAsia="ja-JP"/>
+        </w:rPr>
+        <w:tab/>
+      </w:r>
+      <w:r>
+        <w:rPr>
+          <w:noProof/>
+          <w:lang w:val="es-ES_tradnl"/>
+        </w:rPr>
+        <w:t>Post Condiciones</w:t>
+      </w:r>
+      <w:r>
+        <w:rPr>
+          <w:noProof/>
+        </w:rPr>
+        <w:tab/>
+      </w:r>
+      <w:r>
+        <w:rPr>
+          <w:noProof/>
+        </w:rPr>
+        <w:fldChar w:fldCharType="begin"/>
+      </w:r>
+      <w:r>
+        <w:rPr>
+          <w:noProof/>
+        </w:rPr>
+        <w:instrText xml:space="preserve"> PAGEREF _Toc323898717 \h </w:instrText>
+      </w:r>
+      <w:r>
+        <w:rPr>
+          <w:noProof/>
+        </w:rPr>
+      </w:r>
+      <w:r>
+        <w:rPr>
+          <w:noProof/>
+        </w:rPr>
+        <w:fldChar w:fldCharType="separate"/>
+      </w:r>
+      <w:r>
+        <w:rPr>
+          <w:noProof/>
+        </w:rPr>
+        <w:t>6</w:t>
+      </w:r>
+      <w:r>
+        <w:rPr>
+          <w:noProof/>
+        </w:rPr>
+        <w:fldChar w:fldCharType="end"/>
+      </w:r>
+    </w:p>
+    <w:p>
+      <w:pPr>
+        <w:pStyle w:val="TOC2"/>
+        <w:tabs>
+          <w:tab w:val="left" w:pos="922"/>
+        </w:tabs>
+        <w:rPr>
+          <w:rFonts w:asciiTheme="minorHAnsi" w:eastAsiaTheme="minorEastAsia" w:hAnsiTheme="minorHAnsi" w:cstheme="minorBidi"/>
+          <w:noProof/>
+          <w:sz w:val="24"/>
+          <w:szCs w:val="24"/>
+          <w:lang w:eastAsia="ja-JP"/>
+        </w:rPr>
+      </w:pPr>
+      <w:r>
+        <w:rPr>
+          <w:noProof/>
+          <w:lang w:val="es-ES_tradnl"/>
+        </w:rPr>
+        <w:t>5.1</w:t>
+      </w:r>
+      <w:r>
+        <w:rPr>
+          <w:rFonts w:asciiTheme="minorHAnsi" w:eastAsiaTheme="minorEastAsia" w:hAnsiTheme="minorHAnsi" w:cstheme="minorBidi"/>
+          <w:noProof/>
+          <w:sz w:val="24"/>
+          <w:szCs w:val="24"/>
+          <w:lang w:eastAsia="ja-JP"/>
+        </w:rPr>
+        <w:tab/>
+      </w:r>
+      <w:r>
+        <w:rPr>
+          <w:noProof/>
+          <w:lang w:val="es-ES_tradnl"/>
+        </w:rPr>
+        <w:t>Post Condición Uno</w:t>
+      </w:r>
+      <w:r>
+        <w:rPr>
+          <w:noProof/>
+        </w:rPr>
+        <w:tab/>
+      </w:r>
+      <w:r>
+        <w:rPr>
+          <w:noProof/>
+        </w:rPr>
+        <w:fldChar w:fldCharType="begin"/>
+      </w:r>
+      <w:r>
+        <w:rPr>
+          <w:noProof/>
+        </w:rPr>
+        <w:instrText xml:space="preserve"> PAGEREF _Toc323898718 \h </w:instrText>
+      </w:r>
+      <w:r>
+        <w:rPr>
+          <w:noProof/>
+        </w:rPr>
+      </w:r>
+      <w:r>
+        <w:rPr>
+          <w:noProof/>
+        </w:rPr>
+        <w:fldChar w:fldCharType="separate"/>
+      </w:r>
+      <w:r>
+        <w:rPr>
+          <w:noProof/>
+        </w:rPr>
+        <w:t>6</w:t>
+      </w:r>
+      <w:r>
+        <w:rPr>
+          <w:noProof/>
+        </w:rPr>
+        <w:fldChar w:fldCharType="end"/>
+      </w:r>
+    </w:p>
+    <w:p>
+      <w:pPr>
+        <w:pStyle w:val="TOC1"/>
+        <w:tabs>
+          <w:tab w:val="left" w:pos="390"/>
+        </w:tabs>
+        <w:rPr>
+          <w:rFonts w:asciiTheme="minorHAnsi" w:eastAsiaTheme="minorEastAsia" w:hAnsiTheme="minorHAnsi" w:cstheme="minorBidi"/>
+          <w:noProof/>
+          <w:sz w:val="24"/>
+          <w:szCs w:val="24"/>
+          <w:lang w:eastAsia="ja-JP"/>
+        </w:rPr>
+      </w:pPr>
+      <w:r>
+        <w:rPr>
+          <w:noProof/>
+          <w:lang w:val="es-ES_tradnl"/>
+        </w:rPr>
+        <w:t>6.</w:t>
+      </w:r>
+      <w:r>
+        <w:rPr>
+          <w:rFonts w:asciiTheme="minorHAnsi" w:eastAsiaTheme="minorEastAsia" w:hAnsiTheme="minorHAnsi" w:cstheme="minorBidi"/>
+          <w:noProof/>
+          <w:sz w:val="24"/>
+          <w:szCs w:val="24"/>
+          <w:lang w:eastAsia="ja-JP"/>
+        </w:rPr>
+        <w:tab/>
+      </w:r>
+      <w:r>
+        <w:rPr>
+          <w:noProof/>
+          <w:lang w:val="es-ES_tradnl"/>
+        </w:rPr>
+        <w:t>Puntos de Extensión</w:t>
+      </w:r>
+      <w:r>
+        <w:rPr>
+          <w:noProof/>
+        </w:rPr>
+        <w:tab/>
+      </w:r>
+      <w:r>
+        <w:rPr>
+          <w:noProof/>
+        </w:rPr>
+        <w:fldChar w:fldCharType="begin"/>
+      </w:r>
+      <w:r>
+        <w:rPr>
+          <w:noProof/>
+        </w:rPr>
+        <w:instrText xml:space="preserve"> PAGEREF _Toc323898719 \h </w:instrText>
+      </w:r>
+      <w:r>
+        <w:rPr>
+          <w:noProof/>
+        </w:rPr>
+      </w:r>
+      <w:r>
+        <w:rPr>
+          <w:noProof/>
+        </w:rPr>
+        <w:fldChar w:fldCharType="separate"/>
+      </w:r>
+      <w:r>
+        <w:rPr>
+          <w:noProof/>
+        </w:rPr>
+        <w:t>6</w:t>
+      </w:r>
+      <w:r>
+        <w:rPr>
+          <w:noProof/>
+        </w:rPr>
+        <w:fldChar w:fldCharType="end"/>
+      </w:r>
+    </w:p>
+    <w:p>
+      <w:pPr>
+        <w:pStyle w:val="TOC1"/>
+        <w:tabs>
+          <w:tab w:val="left" w:pos="390"/>
+        </w:tabs>
+        <w:rPr>
+          <w:rFonts w:asciiTheme="minorHAnsi" w:eastAsiaTheme="minorEastAsia" w:hAnsiTheme="minorHAnsi" w:cstheme="minorBidi"/>
+          <w:noProof/>
+          <w:sz w:val="24"/>
+          <w:szCs w:val="24"/>
+          <w:lang w:eastAsia="ja-JP"/>
+        </w:rPr>
+      </w:pPr>
+      <w:r>
+        <w:rPr>
+          <w:noProof/>
+          <w:lang w:val="es-ES_tradnl"/>
+        </w:rPr>
+        <w:t>1.</w:t>
+      </w:r>
+      <w:r>
+        <w:rPr>
+          <w:rFonts w:asciiTheme="minorHAnsi" w:eastAsiaTheme="minorEastAsia" w:hAnsiTheme="minorHAnsi" w:cstheme="minorBidi"/>
+          <w:noProof/>
+          <w:sz w:val="24"/>
+          <w:szCs w:val="24"/>
+          <w:lang w:eastAsia="ja-JP"/>
+        </w:rPr>
+        <w:tab/>
+      </w:r>
+      <w:r>
+        <w:rPr>
+          <w:noProof/>
+          <w:lang w:val="es-ES_tradnl"/>
+        </w:rPr>
+        <w:t>Calcular IMSS</w:t>
+      </w:r>
+      <w:r>
+        <w:rPr>
+          <w:noProof/>
+        </w:rPr>
+        <w:tab/>
+      </w:r>
+      <w:r>
+        <w:rPr>
+          <w:noProof/>
+        </w:rPr>
+        <w:fldChar w:fldCharType="begin"/>
+      </w:r>
+      <w:r>
+        <w:rPr>
+          <w:noProof/>
+        </w:rPr>
+        <w:instrText xml:space="preserve"> PAGEREF _Toc323898720 \h </w:instrText>
+      </w:r>
+      <w:r>
+        <w:rPr>
+          <w:noProof/>
+        </w:rPr>
+      </w:r>
+      <w:r>
+        <w:rPr>
+          <w:noProof/>
+        </w:rPr>
+        <w:fldChar w:fldCharType="separate"/>
+      </w:r>
+      <w:r>
+        <w:rPr>
+          <w:noProof/>
+        </w:rPr>
+        <w:t>7</w:t>
+      </w:r>
+      <w:r>
+        <w:rPr>
+          <w:noProof/>
+        </w:rPr>
+        <w:fldChar w:fldCharType="end"/>
+      </w:r>
+    </w:p>
+    <w:p>
+      <w:pPr>
+        <w:pStyle w:val="TOC2"/>
+        <w:tabs>
+          <w:tab w:val="left" w:pos="922"/>
+        </w:tabs>
+        <w:rPr>
+          <w:rFonts w:asciiTheme="minorHAnsi" w:eastAsiaTheme="minorEastAsia" w:hAnsiTheme="minorHAnsi" w:cstheme="minorBidi"/>
+          <w:noProof/>
+          <w:sz w:val="24"/>
+          <w:szCs w:val="24"/>
+          <w:lang w:eastAsia="ja-JP"/>
+        </w:rPr>
+      </w:pPr>
+      <w:r>
+        <w:rPr>
+          <w:noProof/>
+          <w:lang w:val="es-ES_tradnl"/>
+        </w:rPr>
+        <w:t>1.1</w:t>
+      </w:r>
+      <w:r>
+        <w:rPr>
+          <w:rFonts w:asciiTheme="minorHAnsi" w:eastAsiaTheme="minorEastAsia" w:hAnsiTheme="minorHAnsi" w:cstheme="minorBidi"/>
+          <w:noProof/>
+          <w:sz w:val="24"/>
+          <w:szCs w:val="24"/>
+          <w:lang w:eastAsia="ja-JP"/>
+        </w:rPr>
+        <w:tab/>
+      </w:r>
+      <w:r>
+        <w:rPr>
+          <w:noProof/>
+          <w:lang w:val="es-ES_tradnl"/>
+        </w:rPr>
+        <w:t>Descripción Breve</w:t>
+      </w:r>
+      <w:r>
+        <w:rPr>
+          <w:noProof/>
+        </w:rPr>
+        <w:tab/>
+      </w:r>
+      <w:r>
+        <w:rPr>
+          <w:noProof/>
+        </w:rPr>
+        <w:fldChar w:fldCharType="begin"/>
+      </w:r>
+      <w:r>
+        <w:rPr>
+          <w:noProof/>
+        </w:rPr>
+        <w:instrText xml:space="preserve"> PAGEREF _Toc323898721 \h </w:instrText>
+      </w:r>
+      <w:r>
+        <w:rPr>
+          <w:noProof/>
+        </w:rPr>
+      </w:r>
+      <w:r>
+        <w:rPr>
+          <w:noProof/>
+        </w:rPr>
+        <w:fldChar w:fldCharType="separate"/>
+      </w:r>
+      <w:r>
+        <w:rPr>
+          <w:noProof/>
+        </w:rPr>
+        <w:t>7</w:t>
+      </w:r>
+      <w:r>
+        <w:rPr>
+          <w:noProof/>
+        </w:rPr>
+        <w:fldChar w:fldCharType="end"/>
+      </w:r>
+    </w:p>
+    <w:p>
+      <w:pPr>
+        <w:pStyle w:val="TOC1"/>
+        <w:tabs>
+          <w:tab w:val="left" w:pos="390"/>
+        </w:tabs>
+        <w:rPr>
+          <w:rFonts w:asciiTheme="minorHAnsi" w:eastAsiaTheme="minorEastAsia" w:hAnsiTheme="minorHAnsi" w:cstheme="minorBidi"/>
+          <w:noProof/>
+          <w:sz w:val="24"/>
+          <w:szCs w:val="24"/>
+          <w:lang w:eastAsia="ja-JP"/>
+        </w:rPr>
+      </w:pPr>
+      <w:r>
+        <w:rPr>
+          <w:noProof/>
+          <w:lang w:val="es-ES_tradnl"/>
+        </w:rPr>
+        <w:t>2.</w:t>
+      </w:r>
+      <w:r>
+        <w:rPr>
+          <w:rFonts w:asciiTheme="minorHAnsi" w:eastAsiaTheme="minorEastAsia" w:hAnsiTheme="minorHAnsi" w:cstheme="minorBidi"/>
+          <w:noProof/>
+          <w:sz w:val="24"/>
+          <w:szCs w:val="24"/>
+          <w:lang w:eastAsia="ja-JP"/>
+        </w:rPr>
+        <w:tab/>
+      </w:r>
+      <w:r>
+        <w:rPr>
+          <w:noProof/>
+          <w:lang w:val="es-ES_tradnl"/>
+        </w:rPr>
+        <w:t>Flujo de Eventos</w:t>
+      </w:r>
+      <w:r>
+        <w:rPr>
+          <w:noProof/>
+        </w:rPr>
+        <w:tab/>
+      </w:r>
+      <w:r>
+        <w:rPr>
+          <w:noProof/>
+        </w:rPr>
+        <w:fldChar w:fldCharType="begin"/>
+      </w:r>
+      <w:r>
+        <w:rPr>
+          <w:noProof/>
+        </w:rPr>
+        <w:instrText xml:space="preserve"> PAGEREF _Toc323898722 \h </w:instrText>
+      </w:r>
+      <w:r>
+        <w:rPr>
+          <w:noProof/>
+        </w:rPr>
+      </w:r>
+      <w:r>
+        <w:rPr>
+          <w:noProof/>
+        </w:rPr>
+        <w:fldChar w:fldCharType="separate"/>
+      </w:r>
+      <w:r>
+        <w:rPr>
+          <w:noProof/>
+        </w:rPr>
+        <w:t>7</w:t>
+      </w:r>
+      <w:r>
+        <w:rPr>
+          <w:noProof/>
+        </w:rPr>
+        <w:fldChar w:fldCharType="end"/>
+      </w:r>
+    </w:p>
+    <w:p>
+      <w:pPr>
+        <w:pStyle w:val="TOC2"/>
+        <w:tabs>
+          <w:tab w:val="left" w:pos="922"/>
+        </w:tabs>
+        <w:rPr>
+          <w:rFonts w:asciiTheme="minorHAnsi" w:eastAsiaTheme="minorEastAsia" w:hAnsiTheme="minorHAnsi" w:cstheme="minorBidi"/>
+          <w:noProof/>
+          <w:sz w:val="24"/>
+          <w:szCs w:val="24"/>
+          <w:lang w:eastAsia="ja-JP"/>
+        </w:rPr>
+      </w:pPr>
+      <w:r>
+        <w:rPr>
+          <w:noProof/>
+          <w:lang w:val="es-ES_tradnl"/>
+        </w:rPr>
+        <w:t>2.1</w:t>
+      </w:r>
+      <w:r>
+        <w:rPr>
+          <w:rFonts w:asciiTheme="minorHAnsi" w:eastAsiaTheme="minorEastAsia" w:hAnsiTheme="minorHAnsi" w:cstheme="minorBidi"/>
+          <w:noProof/>
+          <w:sz w:val="24"/>
+          <w:szCs w:val="24"/>
+          <w:lang w:eastAsia="ja-JP"/>
+        </w:rPr>
+        <w:tab/>
+      </w:r>
+      <w:r>
+        <w:rPr>
+          <w:noProof/>
+          <w:lang w:val="es-ES_tradnl"/>
+        </w:rPr>
+        <w:t>Flujo Básico</w:t>
+      </w:r>
+      <w:r>
+        <w:rPr>
+          <w:noProof/>
+        </w:rPr>
+        <w:tab/>
+      </w:r>
+      <w:r>
+        <w:rPr>
+          <w:noProof/>
+        </w:rPr>
+        <w:fldChar w:fldCharType="begin"/>
+      </w:r>
+      <w:r>
+        <w:rPr>
+          <w:noProof/>
+        </w:rPr>
+        <w:instrText xml:space="preserve"> PAGEREF _Toc323898723 \h </w:instrText>
+      </w:r>
+      <w:r>
+        <w:rPr>
+          <w:noProof/>
+        </w:rPr>
+      </w:r>
+      <w:r>
+        <w:rPr>
+          <w:noProof/>
+        </w:rPr>
+        <w:fldChar w:fldCharType="separate"/>
+      </w:r>
+      <w:r>
+        <w:rPr>
+          <w:noProof/>
+        </w:rPr>
+        <w:t>7</w:t>
+      </w:r>
+      <w:r>
+        <w:rPr>
+          <w:noProof/>
+        </w:rPr>
+        <w:fldChar w:fldCharType="end"/>
+      </w:r>
+    </w:p>
+    <w:p>
+      <w:pPr>
+        <w:pStyle w:val="TOC1"/>
+        <w:tabs>
+          <w:tab w:val="left" w:pos="390"/>
+        </w:tabs>
+        <w:rPr>
+          <w:rFonts w:asciiTheme="minorHAnsi" w:eastAsiaTheme="minorEastAsia" w:hAnsiTheme="minorHAnsi" w:cstheme="minorBidi"/>
+          <w:noProof/>
+          <w:sz w:val="24"/>
+          <w:szCs w:val="24"/>
+          <w:lang w:eastAsia="ja-JP"/>
+        </w:rPr>
+      </w:pPr>
+      <w:r>
+        <w:rPr>
+          <w:noProof/>
+          <w:lang w:val="es-ES_tradnl"/>
+        </w:rPr>
+        <w:t>3.</w:t>
+      </w:r>
+      <w:r>
+        <w:rPr>
+          <w:rFonts w:asciiTheme="minorHAnsi" w:eastAsiaTheme="minorEastAsia" w:hAnsiTheme="minorHAnsi" w:cstheme="minorBidi"/>
+          <w:noProof/>
+          <w:sz w:val="24"/>
+          <w:szCs w:val="24"/>
+          <w:lang w:eastAsia="ja-JP"/>
+        </w:rPr>
+        <w:tab/>
+      </w:r>
+      <w:r>
+        <w:rPr>
+          <w:noProof/>
+          <w:lang w:val="es-ES_tradnl"/>
+        </w:rPr>
+        <w:t>Precondiciones</w:t>
+      </w:r>
+      <w:r>
+        <w:rPr>
+          <w:noProof/>
+        </w:rPr>
+        <w:tab/>
+      </w:r>
+      <w:r>
+        <w:rPr>
+          <w:noProof/>
+        </w:rPr>
+        <w:fldChar w:fldCharType="begin"/>
+      </w:r>
+      <w:r>
+        <w:rPr>
+          <w:noProof/>
+        </w:rPr>
+        <w:instrText xml:space="preserve"> PAGEREF _Toc323898724 \h </w:instrText>
+      </w:r>
+      <w:r>
+        <w:rPr>
+          <w:noProof/>
+        </w:rPr>
+      </w:r>
+      <w:r>
+        <w:rPr>
+          <w:noProof/>
+        </w:rPr>
+        <w:fldChar w:fldCharType="separate"/>
+      </w:r>
+      <w:r>
+        <w:rPr>
+          <w:noProof/>
+        </w:rPr>
+        <w:t>7</w:t>
+      </w:r>
+      <w:r>
+        <w:rPr>
+          <w:noProof/>
+        </w:rPr>
+        <w:fldChar w:fldCharType="end"/>
+      </w:r>
+    </w:p>
+    <w:p>
+      <w:pPr>
+        <w:pStyle w:val="TOC2"/>
+        <w:tabs>
+          <w:tab w:val="left" w:pos="922"/>
+        </w:tabs>
+        <w:rPr>
+          <w:rFonts w:asciiTheme="minorHAnsi" w:eastAsiaTheme="minorEastAsia" w:hAnsiTheme="minorHAnsi" w:cstheme="minorBidi"/>
+          <w:noProof/>
+          <w:sz w:val="24"/>
+          <w:szCs w:val="24"/>
+          <w:lang w:eastAsia="ja-JP"/>
+        </w:rPr>
+      </w:pPr>
+      <w:r>
+        <w:rPr>
+          <w:noProof/>
+          <w:lang w:val="es-ES_tradnl"/>
+        </w:rPr>
+        <w:t>3.1</w:t>
+      </w:r>
+      <w:r>
+        <w:rPr>
+          <w:rFonts w:asciiTheme="minorHAnsi" w:eastAsiaTheme="minorEastAsia" w:hAnsiTheme="minorHAnsi" w:cstheme="minorBidi"/>
+          <w:noProof/>
+          <w:sz w:val="24"/>
+          <w:szCs w:val="24"/>
+          <w:lang w:eastAsia="ja-JP"/>
+        </w:rPr>
+        <w:tab/>
+      </w:r>
+      <w:r>
+        <w:rPr>
+          <w:noProof/>
+          <w:lang w:val="es-ES_tradnl"/>
+        </w:rPr>
+        <w:t>Precondición Uno</w:t>
+      </w:r>
+      <w:r>
+        <w:rPr>
+          <w:noProof/>
+        </w:rPr>
+        <w:tab/>
+      </w:r>
+      <w:r>
+        <w:rPr>
+          <w:noProof/>
+        </w:rPr>
+        <w:fldChar w:fldCharType="begin"/>
+      </w:r>
+      <w:r>
+        <w:rPr>
+          <w:noProof/>
+        </w:rPr>
+        <w:instrText xml:space="preserve"> PAGEREF _Toc323898725 \h </w:instrText>
+      </w:r>
+      <w:r>
+        <w:rPr>
+          <w:noProof/>
+        </w:rPr>
+      </w:r>
+      <w:r>
+        <w:rPr>
+          <w:noProof/>
+        </w:rPr>
+        <w:fldChar w:fldCharType="separate"/>
+      </w:r>
+      <w:r>
+        <w:rPr>
+          <w:noProof/>
+        </w:rPr>
+        <w:t>7</w:t>
+      </w:r>
+      <w:r>
+        <w:rPr>
+          <w:noProof/>
+        </w:rPr>
+        <w:fldChar w:fldCharType="end"/>
+      </w:r>
+    </w:p>
+    <w:p>
+      <w:pPr>
+        <w:pStyle w:val="TOC1"/>
+        <w:tabs>
+          <w:tab w:val="left" w:pos="390"/>
+        </w:tabs>
+        <w:rPr>
+          <w:rFonts w:asciiTheme="minorHAnsi" w:eastAsiaTheme="minorEastAsia" w:hAnsiTheme="minorHAnsi" w:cstheme="minorBidi"/>
+          <w:noProof/>
+          <w:sz w:val="24"/>
+          <w:szCs w:val="24"/>
+          <w:lang w:eastAsia="ja-JP"/>
+        </w:rPr>
+      </w:pPr>
+      <w:r>
+        <w:rPr>
+          <w:noProof/>
+          <w:lang w:val="es-ES_tradnl"/>
+        </w:rPr>
+        <w:lastRenderedPageBreak/>
+        <w:t>4.</w:t>
+      </w:r>
+      <w:r>
+        <w:rPr>
+          <w:rFonts w:asciiTheme="minorHAnsi" w:eastAsiaTheme="minorEastAsia" w:hAnsiTheme="minorHAnsi" w:cstheme="minorBidi"/>
+          <w:noProof/>
+          <w:sz w:val="24"/>
+          <w:szCs w:val="24"/>
+          <w:lang w:eastAsia="ja-JP"/>
+        </w:rPr>
+        <w:tab/>
+      </w:r>
+      <w:r>
+        <w:rPr>
+          <w:noProof/>
+          <w:lang w:val="es-ES_tradnl"/>
+        </w:rPr>
+        <w:t>Post Condiciones</w:t>
+      </w:r>
+      <w:r>
+        <w:rPr>
+          <w:noProof/>
+        </w:rPr>
+        <w:tab/>
+      </w:r>
+      <w:r>
+        <w:rPr>
+          <w:noProof/>
+        </w:rPr>
+        <w:fldChar w:fldCharType="begin"/>
+      </w:r>
+      <w:r>
+        <w:rPr>
+          <w:noProof/>
+        </w:rPr>
+        <w:instrText xml:space="preserve"> PAGEREF _Toc323898726 \h </w:instrText>
+      </w:r>
+      <w:r>
+        <w:rPr>
+          <w:noProof/>
+        </w:rPr>
+      </w:r>
+      <w:r>
+        <w:rPr>
+          <w:noProof/>
+        </w:rPr>
+        <w:fldChar w:fldCharType="separate"/>
+      </w:r>
+      <w:r>
+        <w:rPr>
+          <w:noProof/>
+        </w:rPr>
+        <w:t>7</w:t>
+      </w:r>
+      <w:r>
+        <w:rPr>
+          <w:noProof/>
+        </w:rPr>
+        <w:fldChar w:fldCharType="end"/>
+      </w:r>
+    </w:p>
+    <w:p>
+      <w:pPr>
+        <w:pStyle w:val="TOC2"/>
+        <w:tabs>
+          <w:tab w:val="left" w:pos="922"/>
+        </w:tabs>
+        <w:rPr>
+          <w:rFonts w:asciiTheme="minorHAnsi" w:eastAsiaTheme="minorEastAsia" w:hAnsiTheme="minorHAnsi" w:cstheme="minorBidi"/>
+          <w:noProof/>
+          <w:sz w:val="24"/>
+          <w:szCs w:val="24"/>
+          <w:lang w:eastAsia="ja-JP"/>
+        </w:rPr>
+      </w:pPr>
+      <w:r>
+        <w:rPr>
+          <w:noProof/>
+          <w:lang w:val="es-ES_tradnl"/>
+        </w:rPr>
+        <w:t>4.1</w:t>
+      </w:r>
+      <w:r>
+        <w:rPr>
+          <w:rFonts w:asciiTheme="minorHAnsi" w:eastAsiaTheme="minorEastAsia" w:hAnsiTheme="minorHAnsi" w:cstheme="minorBidi"/>
+          <w:noProof/>
+          <w:sz w:val="24"/>
+          <w:szCs w:val="24"/>
+          <w:lang w:eastAsia="ja-JP"/>
+        </w:rPr>
+        <w:tab/>
+      </w:r>
+      <w:r>
+        <w:rPr>
+          <w:noProof/>
+          <w:lang w:val="es-ES_tradnl"/>
+        </w:rPr>
+        <w:t>Post Condición Uno</w:t>
+      </w:r>
+      <w:r>
+        <w:rPr>
+          <w:noProof/>
+        </w:rPr>
+        <w:tab/>
+      </w:r>
+      <w:r>
+        <w:rPr>
+          <w:noProof/>
+        </w:rPr>
+        <w:fldChar w:fldCharType="begin"/>
+      </w:r>
+      <w:r>
+        <w:rPr>
+          <w:noProof/>
+        </w:rPr>
+        <w:instrText xml:space="preserve"> PAGEREF _Toc323898727 \h </w:instrText>
+      </w:r>
+      <w:r>
+        <w:rPr>
+          <w:noProof/>
+        </w:rPr>
+      </w:r>
+      <w:r>
+        <w:rPr>
+          <w:noProof/>
+        </w:rPr>
+        <w:fldChar w:fldCharType="separate"/>
+      </w:r>
+      <w:r>
+        <w:rPr>
+          <w:noProof/>
+        </w:rPr>
+        <w:t>7</w:t>
+      </w:r>
+      <w:r>
+        <w:rPr>
+          <w:noProof/>
+        </w:rPr>
+        <w:fldChar w:fldCharType="end"/>
+      </w:r>
+    </w:p>
+    <w:p>
+      <w:pPr>
+        <w:pStyle w:val="TOC1"/>
+        <w:tabs>
+          <w:tab w:val="left" w:pos="390"/>
+        </w:tabs>
+        <w:rPr>
+          <w:rFonts w:asciiTheme="minorHAnsi" w:eastAsiaTheme="minorEastAsia" w:hAnsiTheme="minorHAnsi" w:cstheme="minorBidi"/>
+          <w:noProof/>
+          <w:sz w:val="24"/>
+          <w:szCs w:val="24"/>
+          <w:lang w:eastAsia="ja-JP"/>
+        </w:rPr>
+      </w:pPr>
+      <w:r>
+        <w:rPr>
+          <w:noProof/>
+          <w:lang w:val="es-ES_tradnl"/>
+        </w:rPr>
+        <w:t>5.</w:t>
+      </w:r>
+      <w:r>
+        <w:rPr>
+          <w:rFonts w:asciiTheme="minorHAnsi" w:eastAsiaTheme="minorEastAsia" w:hAnsiTheme="minorHAnsi" w:cstheme="minorBidi"/>
+          <w:noProof/>
+          <w:sz w:val="24"/>
+          <w:szCs w:val="24"/>
+          <w:lang w:eastAsia="ja-JP"/>
+        </w:rPr>
+        <w:tab/>
+      </w:r>
+      <w:r>
+        <w:rPr>
+          <w:noProof/>
+          <w:lang w:val="es-ES_tradnl"/>
+        </w:rPr>
+        <w:t>Puntos de Extensión</w:t>
+      </w:r>
+      <w:r>
+        <w:rPr>
+          <w:noProof/>
+        </w:rPr>
+        <w:tab/>
+      </w:r>
+      <w:r>
+        <w:rPr>
+          <w:noProof/>
+        </w:rPr>
+        <w:fldChar w:fldCharType="begin"/>
+      </w:r>
+      <w:r>
+        <w:rPr>
+          <w:noProof/>
+        </w:rPr>
+        <w:instrText xml:space="preserve"> PAGEREF _Toc323898728 \h </w:instrText>
+      </w:r>
+      <w:r>
+        <w:rPr>
+          <w:noProof/>
+        </w:rPr>
+      </w:r>
+      <w:r>
+        <w:rPr>
+          <w:noProof/>
+        </w:rPr>
+        <w:fldChar w:fldCharType="separate"/>
+      </w:r>
+      <w:r>
+        <w:rPr>
+          <w:noProof/>
+        </w:rPr>
+        <w:t>7</w:t>
+      </w:r>
+      <w:r>
+        <w:rPr>
+          <w:noProof/>
+        </w:rPr>
+        <w:fldChar w:fldCharType="end"/>
+      </w:r>
     </w:p>
     <w:p>
       <w:pPr>
@@ -1843,6 +3307,7 @@
       <w:r>
         <w:rPr>
           <w:rFonts w:ascii="Times New Roman" w:hAnsi="Times New Roman"/>
+          <w:b w:val="0"/>
           <w:sz w:val="20"/>
           <w:lang w:val="es-ES_tradnl"/>
         </w:rPr>
@@ -1889,7 +3354,7 @@
         <w:rPr>
           <w:lang w:val="es-ES_tradnl"/>
         </w:rPr>
-        <w:t>Iniciar Sesión</w:t>
+        <w:t>Calcular Nómina</w:t>
       </w:r>
       <w:r>
         <w:rPr>
@@ -1897,16 +3362,16 @@
         </w:rPr>
         <w:fldChar w:fldCharType="end"/>
       </w:r>
-      <w:bookmarkStart w:id="0" w:name="_Toc423410237"/>
-      <w:bookmarkStart w:id="1" w:name="_Toc425054503"/>
+      <w:bookmarkStart w:id="1" w:name="_Toc423410237"/>
+      <w:bookmarkStart w:id="2" w:name="_Toc425054503"/>
       <w:r>
         <w:rPr>
           <w:lang w:val="es-ES_tradnl"/>
         </w:rPr>
         <w:t xml:space="preserve"> </w:t>
       </w:r>
-      <w:bookmarkEnd w:id="0"/>
       <w:bookmarkEnd w:id="1"/>
+      <w:bookmarkEnd w:id="2"/>
     </w:p>
     <w:p>
       <w:pPr>
@@ -1920,22 +3385,16 @@
           <w:lang w:val="es-ES_tradnl"/>
         </w:rPr>
       </w:pPr>
-      <w:bookmarkStart w:id="2" w:name="_Toc319086472"/>
       <w:bookmarkStart w:id="3" w:name="_Toc423410238"/>
       <w:bookmarkStart w:id="4" w:name="_Toc425054504"/>
-      <w:r>
-        <w:rPr>
-          <w:lang w:val="es-ES_tradnl"/>
-        </w:rPr>
-        <w:t>Iniciar</w:t>
-      </w:r>
-      <w:r>
-        <w:rPr>
-          <w:lang w:val="es-ES_tradnl"/>
-        </w:rPr>
-        <w:t xml:space="preserve"> de sesión</w:t>
-      </w:r>
-      <w:bookmarkEnd w:id="2"/>
+      <w:bookmarkStart w:id="5" w:name="_Toc323898695"/>
+      <w:r>
+        <w:rPr>
+          <w:lang w:val="es-ES_tradnl"/>
+        </w:rPr>
+        <w:t>Calcular Nómina</w:t>
+      </w:r>
+      <w:bookmarkEnd w:id="5"/>
       <w:r>
         <w:rPr>
           <w:lang w:val="es-ES_tradnl"/>
@@ -1950,7 +3409,7 @@
           <w:lang w:val="es-ES_tradnl"/>
         </w:rPr>
       </w:pPr>
-      <w:bookmarkStart w:id="5" w:name="_Toc319086473"/>
+      <w:bookmarkStart w:id="6" w:name="_Toc323898696"/>
       <w:bookmarkEnd w:id="3"/>
       <w:bookmarkEnd w:id="4"/>
       <w:r>
@@ -1959,7 +3418,7 @@
         </w:rPr>
         <w:t>Descripción Breve</w:t>
       </w:r>
-      <w:bookmarkEnd w:id="5"/>
+      <w:bookmarkEnd w:id="6"/>
     </w:p>
     <w:p>
       <w:pPr>
@@ -1970,6 +3429,9 @@
       </w:r>
       <w:r>
         <w:t xml:space="preserve"> empleado, según el período con el cual el empleado haya sido capturado en el sistema</w:t>
+      </w:r>
+      <w:r>
+        <w:t>, además este caso de uso en específico engloba los casos de uso “Calcular ISR” y “Calcular IMSS”, que son indispensables para el cálculo de la Nómina.</w:t>
       </w:r>
     </w:p>
     <w:p>
@@ -1980,14 +3442,14 @@
           <w:lang w:val="es-ES_tradnl"/>
         </w:rPr>
       </w:pPr>
-      <w:bookmarkStart w:id="6" w:name="_Toc319086474"/>
+      <w:bookmarkStart w:id="7" w:name="_Toc323898697"/>
       <w:r>
         <w:rPr>
           <w:lang w:val="es-ES_tradnl"/>
         </w:rPr>
         <w:t>Flujo de Eventos</w:t>
       </w:r>
-      <w:bookmarkEnd w:id="6"/>
+      <w:bookmarkEnd w:id="7"/>
     </w:p>
     <w:p>
       <w:pPr>
@@ -1997,14 +3459,14 @@
           <w:lang w:val="es-ES_tradnl"/>
         </w:rPr>
       </w:pPr>
-      <w:bookmarkStart w:id="7" w:name="_Toc319086475"/>
+      <w:bookmarkStart w:id="8" w:name="_Toc323898698"/>
       <w:r>
         <w:rPr>
           <w:lang w:val="es-ES_tradnl"/>
         </w:rPr>
         <w:t>Flujo Básico</w:t>
       </w:r>
-      <w:bookmarkEnd w:id="7"/>
+      <w:bookmarkEnd w:id="8"/>
       <w:r>
         <w:rPr>
           <w:lang w:val="es-ES_tradnl"/>
@@ -2039,7 +3501,25 @@
         <w:rPr>
           <w:lang w:val="es-ES_tradnl"/>
         </w:rPr>
-        <w:t>leccionar mediante una búsqueda de los empleados dados de alta</w:t>
+        <w:t xml:space="preserve">leccionar </w:t>
+      </w:r>
+      <w:r>
+        <w:rPr>
+          <w:lang w:val="es-ES_tradnl"/>
+        </w:rPr>
+        <w:t xml:space="preserve">a uno de </w:t>
+      </w:r>
+      <w:r>
+        <w:rPr>
+          <w:lang w:val="es-ES_tradnl"/>
+        </w:rPr>
+        <w:t>los empleados dados de alta</w:t>
+      </w:r>
+      <w:r>
+        <w:rPr>
+          <w:lang w:val="es-ES_tradnl"/>
+        </w:rPr>
+        <w:t>.</w:t>
       </w:r>
     </w:p>
     <w:p>
@@ -2135,7 +3615,128 @@
         <w:rPr>
           <w:lang w:val="es-ES_tradnl"/>
         </w:rPr>
-        <w:t>El sistema imprime un breve desglose de la nómina, más correspondiente, además de una opción para imprimir en formato PDF un desglose detallado.</w:t>
+        <w:t>El sistema calcula el Salario Diario de</w:t>
+      </w:r>
+      <w:r>
+        <w:rPr>
+          <w:lang w:val="es-ES_tradnl"/>
+        </w:rPr>
+        <w:t xml:space="preserve"> Integración (SDI) del empleado en base a su antigüedad. </w:t>
+      </w:r>
+      <w:r>
+        <w:rPr>
+          <w:lang w:val="es-ES_tradnl"/>
+        </w:rPr>
+        <w:br/>
+        <w:t>(SDI = Salario * factor de Integración de antigüedad de 15 días).</w:t>
+      </w:r>
+    </w:p>
+    <w:p>
+      <w:pPr>
+        <w:pStyle w:val="ListParagraph"/>
+        <w:numPr>
+          <w:ilvl w:val="0"/>
+          <w:numId w:val="23"/>
+        </w:numPr>
+        <w:rPr>
+          <w:lang w:val="es-ES_tradnl"/>
+        </w:rPr>
+      </w:pPr>
+      <w:r>
+        <w:rPr>
+          <w:lang w:val="es-ES_tradnl"/>
+        </w:rPr>
+        <w:t>El sistema calcula la cantidad correspondiente al ISR (Impuesto Sobre la Renta) que le será retenido al empleado. (Ver Caso de Uso: Calcular ISR).</w:t>
+      </w:r>
+    </w:p>
+    <w:p>
+      <w:pPr>
+        <w:pStyle w:val="ListParagraph"/>
+        <w:numPr>
+          <w:ilvl w:val="0"/>
+          <w:numId w:val="23"/>
+        </w:numPr>
+        <w:rPr>
+          <w:lang w:val="es-ES_tradnl"/>
+        </w:rPr>
+      </w:pPr>
+      <w:r>
+        <w:rPr>
+          <w:lang w:val="es-ES_tradnl"/>
+        </w:rPr>
+        <w:t>El sistema calcula el porcentaje y la cantidad correspondiente al Seguro Social que le será retenido  al empleado.</w:t>
+      </w:r>
+      <w:r>
+        <w:rPr>
+          <w:lang w:val="es-ES_tradnl"/>
+        </w:rPr>
+        <w:t xml:space="preserve"> </w:t>
+      </w:r>
+      <w:r>
+        <w:rPr>
+          <w:lang w:val="es-ES_tradnl"/>
+        </w:rPr>
+        <w:t>(Ver Caso de Uso: Calcular IMSS).</w:t>
+      </w:r>
+    </w:p>
+    <w:p>
+      <w:pPr>
+        <w:pStyle w:val="ListParagraph"/>
+        <w:numPr>
+          <w:ilvl w:val="0"/>
+          <w:numId w:val="23"/>
+        </w:numPr>
+        <w:rPr>
+          <w:lang w:val="es-ES_tradnl"/>
+        </w:rPr>
+      </w:pPr>
+      <w:r>
+        <w:rPr>
+          <w:lang w:val="es-ES_tradnl"/>
+        </w:rPr>
+        <w:t>El sistema hace el cálculo de la nómina.</w:t>
+      </w:r>
+    </w:p>
+    <w:p>
+      <w:pPr>
+        <w:pStyle w:val="ListParagraph"/>
+        <w:numPr>
+          <w:ilvl w:val="0"/>
+          <w:numId w:val="23"/>
+        </w:numPr>
+        <w:rPr>
+          <w:lang w:val="es-ES_tradnl"/>
+        </w:rPr>
+      </w:pPr>
+      <w:r>
+        <w:rPr>
+          <w:lang w:val="es-ES_tradnl"/>
+        </w:rPr>
+        <w:t xml:space="preserve">El sistema imprime </w:t>
+      </w:r>
+      <w:r>
+        <w:rPr>
+          <w:lang w:val="es-ES_tradnl"/>
+        </w:rPr>
+        <w:t>un breve desglose de la nómina</w:t>
+      </w:r>
+      <w:r>
+        <w:rPr>
+          <w:lang w:val="es-ES_tradnl"/>
+        </w:rPr>
+        <w:t>, además de una opción para imprimir en formato PDF un desglose detallado</w:t>
+      </w:r>
+      <w:r>
+        <w:rPr>
+          <w:lang w:val="es-ES_tradnl"/>
+        </w:rPr>
+        <w:t xml:space="preserve"> en formato de factura</w:t>
+      </w:r>
+      <w:r>
+        <w:rPr>
+          <w:lang w:val="es-ES_tradnl"/>
+        </w:rPr>
+        <w:t>.</w:t>
       </w:r>
     </w:p>
     <w:p>
@@ -2146,14 +3747,14 @@
           <w:lang w:val="es-ES_tradnl"/>
         </w:rPr>
       </w:pPr>
-      <w:bookmarkStart w:id="8" w:name="_Toc319086476"/>
+      <w:bookmarkStart w:id="9" w:name="_Toc323898699"/>
       <w:r>
         <w:rPr>
           <w:lang w:val="es-ES_tradnl"/>
         </w:rPr>
         <w:t>Flujo Alternativo</w:t>
       </w:r>
-      <w:bookmarkEnd w:id="8"/>
+      <w:bookmarkEnd w:id="9"/>
     </w:p>
     <w:p>
       <w:pPr>
@@ -2163,30 +3764,30 @@
           <w:lang w:val="es-ES_tradnl"/>
         </w:rPr>
       </w:pPr>
-      <w:bookmarkStart w:id="9" w:name="_Toc423410242"/>
-      <w:bookmarkStart w:id="10" w:name="_Toc425054508"/>
-      <w:bookmarkStart w:id="11" w:name="_Toc319086477"/>
+      <w:bookmarkStart w:id="10" w:name="_Toc423410242"/>
+      <w:bookmarkStart w:id="11" w:name="_Toc425054508"/>
+      <w:bookmarkStart w:id="12" w:name="_Toc323898700"/>
       <w:r>
         <w:rPr>
           <w:lang w:val="es-ES_tradnl"/>
         </w:rPr>
         <w:t xml:space="preserve">Primer Flujo Alternativo </w:t>
       </w:r>
-      <w:bookmarkEnd w:id="9"/>
       <w:bookmarkEnd w:id="10"/>
+      <w:bookmarkEnd w:id="11"/>
       <w:r>
         <w:rPr>
           <w:lang w:val="es-ES_tradnl"/>
         </w:rPr>
         <w:t>– El usuario no</w:t>
       </w:r>
-      <w:bookmarkEnd w:id="11"/>
       <w:r>
         <w:rPr>
           <w:lang w:val="es-ES_tradnl"/>
         </w:rPr>
         <w:t xml:space="preserve"> encuentra el nombre del empleado</w:t>
       </w:r>
+      <w:bookmarkEnd w:id="12"/>
     </w:p>
     <w:p>
       <w:pPr>
@@ -2212,7 +3813,7 @@
           <w:lang w:val="es-ES_tradnl"/>
         </w:rPr>
       </w:pPr>
-      <w:bookmarkStart w:id="12" w:name="_Toc319086479"/>
+      <w:bookmarkStart w:id="13" w:name="_Toc323898701"/>
       <w:r>
         <w:rPr>
           <w:lang w:val="es-ES_tradnl"/>
@@ -2243,7 +3844,7 @@
         </w:rPr>
         <w:t xml:space="preserve"> Especiales</w:t>
       </w:r>
-      <w:bookmarkEnd w:id="12"/>
+      <w:bookmarkEnd w:id="13"/>
     </w:p>
     <w:p>
       <w:pPr>
@@ -2259,7 +3860,7 @@
           <w:lang w:val="es-ES_tradnl"/>
         </w:rPr>
       </w:pPr>
-      <w:bookmarkStart w:id="13" w:name="_Toc319086480"/>
+      <w:bookmarkStart w:id="14" w:name="_Toc323898702"/>
       <w:r>
         <w:rPr>
           <w:b w:val="0"/>
@@ -2267,7 +3868,7 @@
         </w:rPr>
         <w:t>Se definirán en la Fase de Elaboración.</w:t>
       </w:r>
-      <w:bookmarkEnd w:id="13"/>
+      <w:bookmarkEnd w:id="14"/>
       <w:r>
         <w:rPr>
           <w:b w:val="0"/>
@@ -2284,9 +3885,9 @@
           <w:lang w:val="es-ES_tradnl"/>
         </w:rPr>
       </w:pPr>
-      <w:bookmarkStart w:id="14" w:name="_Toc423410253"/>
-      <w:bookmarkStart w:id="15" w:name="_Toc425054512"/>
-      <w:bookmarkStart w:id="16" w:name="_Toc319086481"/>
+      <w:bookmarkStart w:id="15" w:name="_Toc423410253"/>
+      <w:bookmarkStart w:id="16" w:name="_Toc425054512"/>
+      <w:bookmarkStart w:id="17" w:name="_Toc323898703"/>
       <w:r>
         <w:rPr>
           <w:lang w:val="es-ES_tradnl"/>
@@ -2311,9 +3912,9 @@
         </w:rPr>
         <w:t>s</w:t>
       </w:r>
-      <w:bookmarkEnd w:id="14"/>
       <w:bookmarkEnd w:id="15"/>
       <w:bookmarkEnd w:id="16"/>
+      <w:bookmarkEnd w:id="17"/>
     </w:p>
     <w:p>
       <w:pPr>
@@ -2323,9 +3924,9 @@
           <w:lang w:val="es-ES_tradnl"/>
         </w:rPr>
       </w:pPr>
-      <w:bookmarkStart w:id="17" w:name="_Toc423410254"/>
-      <w:bookmarkStart w:id="18" w:name="_Toc425054513"/>
-      <w:bookmarkStart w:id="19" w:name="_Toc319086482"/>
+      <w:bookmarkStart w:id="18" w:name="_Toc423410254"/>
+      <w:bookmarkStart w:id="19" w:name="_Toc425054513"/>
+      <w:bookmarkStart w:id="20" w:name="_Toc323898704"/>
       <w:r>
         <w:rPr>
           <w:lang w:val="es-ES_tradnl"/>
@@ -2338,15 +3939,15 @@
         </w:rPr>
         <w:t xml:space="preserve"> </w:t>
       </w:r>
-      <w:bookmarkEnd w:id="17"/>
       <w:bookmarkEnd w:id="18"/>
+      <w:bookmarkEnd w:id="19"/>
       <w:r>
         <w:rPr>
           <w:lang w:val="es-ES_tradnl"/>
         </w:rPr>
         <w:t>Uno</w:t>
       </w:r>
-      <w:bookmarkEnd w:id="19"/>
+      <w:bookmarkEnd w:id="20"/>
     </w:p>
     <w:p>
       <w:pPr>
@@ -2373,8 +3974,6 @@
         </w:rPr>
         <w:t>y su periodo de paga(semanal, quincenal o mensual) deben de estar dados de alta en el sistema.</w:t>
       </w:r>
-      <w:bookmarkStart w:id="20" w:name="_GoBack"/>
-      <w:bookmarkEnd w:id="20"/>
     </w:p>
     <w:p>
       <w:pPr>
@@ -2383,7 +3982,7 @@
           <w:lang w:val="es-ES_tradnl"/>
         </w:rPr>
       </w:pPr>
-      <w:bookmarkStart w:id="21" w:name="_Toc319086483"/>
+      <w:bookmarkStart w:id="21" w:name="_Toc323898705"/>
       <w:r>
         <w:rPr>
           <w:lang w:val="es-ES_tradnl"/>
@@ -2416,7 +4015,7 @@
       </w:pPr>
       <w:bookmarkStart w:id="22" w:name="_Toc423410255"/>
       <w:bookmarkStart w:id="23" w:name="_Toc425054514"/>
-      <w:bookmarkStart w:id="24" w:name="_Toc319086484"/>
+      <w:bookmarkStart w:id="24" w:name="_Toc323898706"/>
       <w:r>
         <w:rPr>
           <w:lang w:val="es-ES_tradnl"/>
@@ -2465,7 +4064,7 @@
           <w:lang w:val="es-ES_tradnl"/>
         </w:rPr>
       </w:pPr>
-      <w:bookmarkStart w:id="25" w:name="_Toc319086485"/>
+      <w:bookmarkStart w:id="25" w:name="_Toc323898707"/>
       <w:r>
         <w:rPr>
           <w:lang w:val="es-ES_tradnl"/>
@@ -2495,18 +4094,301 @@
           <w:lang w:val="es-ES_tradnl"/>
         </w:rPr>
       </w:pPr>
-      <w:bookmarkStart w:id="26" w:name="_Toc319086486"/>
-      <w:r>
-        <w:rPr>
-          <w:lang w:val="es-ES_tradnl"/>
-        </w:rPr>
-        <w:t>Puntos de Extensión</w:t>
+      <w:bookmarkStart w:id="26" w:name="_Toc323898708"/>
+      <w:r>
+        <w:rPr>
+          <w:lang w:val="es-ES_tradnl"/>
+        </w:rPr>
+        <w:t xml:space="preserve">Puntos de </w:t>
+      </w:r>
+      <w:r>
+        <w:rPr>
+          <w:lang w:val="es-ES_tradnl"/>
+        </w:rPr>
+        <w:t>Inclusión</w:t>
       </w:r>
       <w:bookmarkEnd w:id="26"/>
     </w:p>
     <w:p>
       <w:pPr>
+        <w:ind w:firstLine="720"/>
+      </w:pPr>
+      <w:r>
+        <w:rPr>
+          <w:lang w:val="es-ES_tradnl"/>
+        </w:rPr>
+        <w:t>Este caso de uso Incluye los casos de uso “Calcular ISR” y “Calcular IMSS”.</w:t>
+      </w:r>
+    </w:p>
+    <w:p/>
+    <w:p/>
+    <w:p/>
+    <w:p>
+      <w:pPr>
+        <w:pStyle w:val="Title"/>
+        <w:rPr>
+          <w:lang w:val="es-ES_tradnl"/>
+        </w:rPr>
+      </w:pPr>
+      <w:r>
+        <w:rPr>
+          <w:lang w:val="es-ES_tradnl"/>
+        </w:rPr>
+        <w:t>Especificación de Caso de Uso: Calcular Impuesto sobre la Renta (ISR)</w:t>
+      </w:r>
+    </w:p>
+    <w:p>
+      <w:pPr>
+        <w:pStyle w:val="InfoBlue"/>
+      </w:pPr>
+    </w:p>
+    <w:p>
+      <w:pPr>
+        <w:pStyle w:val="Heading1"/>
+        <w:numPr>
+          <w:ilvl w:val="0"/>
+          <w:numId w:val="26"/>
+        </w:numPr>
+        <w:rPr>
+          <w:lang w:val="es-ES_tradnl"/>
+        </w:rPr>
+      </w:pPr>
+      <w:bookmarkStart w:id="27" w:name="_Toc323898709"/>
+      <w:r>
+        <w:rPr>
+          <w:lang w:val="es-ES_tradnl"/>
+        </w:rPr>
+        <w:t>Calcular ISR</w:t>
+      </w:r>
+      <w:bookmarkEnd w:id="27"/>
+      <w:r>
+        <w:rPr>
+          <w:lang w:val="es-ES_tradnl"/>
+        </w:rPr>
+        <w:t xml:space="preserve"> </w:t>
+      </w:r>
+    </w:p>
+    <w:p>
+      <w:pPr>
         <w:pStyle w:val="Heading2"/>
+        <w:rPr>
+          <w:lang w:val="es-ES_tradnl"/>
+        </w:rPr>
+      </w:pPr>
+      <w:bookmarkStart w:id="28" w:name="_Toc323898710"/>
+      <w:r>
+        <w:rPr>
+          <w:lang w:val="es-ES_tradnl"/>
+        </w:rPr>
+        <w:t>Descripción Breve</w:t>
+      </w:r>
+      <w:bookmarkEnd w:id="28"/>
+    </w:p>
+    <w:p>
+      <w:pPr>
+        <w:pStyle w:val="InfoBlue"/>
+      </w:pPr>
+      <w:r>
+        <w:t xml:space="preserve">Este Caso de </w:t>
+      </w:r>
+      <w:r>
+        <w:t>Uso es acerca de cómo el sistema</w:t>
+      </w:r>
+      <w:r>
+        <w:t xml:space="preserve"> </w:t>
+      </w:r>
+      <w:r>
+        <w:t>podrá realizar los cálculos del ISR, por las siglas de Impuesto Sobre la Renta, proveyendo IVA, ingreso del periodo, el tipo de periodo, es decir, semanal, quincenal o mensual y el empleado al que se calculara.</w:t>
+      </w:r>
+    </w:p>
+    <w:p>
+      <w:pPr>
+        <w:pStyle w:val="Heading1"/>
+        <w:widowControl/>
+        <w:rPr>
+          <w:lang w:val="es-ES_tradnl"/>
+        </w:rPr>
+      </w:pPr>
+      <w:bookmarkStart w:id="29" w:name="_Toc323898711"/>
+      <w:r>
+        <w:rPr>
+          <w:lang w:val="es-ES_tradnl"/>
+        </w:rPr>
+        <w:t>Flujo de Eventos</w:t>
+      </w:r>
+      <w:bookmarkEnd w:id="29"/>
+    </w:p>
+    <w:p>
+      <w:pPr>
+        <w:pStyle w:val="Heading2"/>
+        <w:widowControl/>
+        <w:rPr>
+          <w:lang w:val="es-ES_tradnl"/>
+        </w:rPr>
+      </w:pPr>
+      <w:bookmarkStart w:id="30" w:name="_Toc323898712"/>
+      <w:r>
+        <w:rPr>
+          <w:lang w:val="es-ES_tradnl"/>
+        </w:rPr>
+        <w:t>Flujo Básico</w:t>
+      </w:r>
+      <w:bookmarkEnd w:id="30"/>
+      <w:r>
+        <w:rPr>
+          <w:lang w:val="es-ES_tradnl"/>
+        </w:rPr>
+        <w:t xml:space="preserve"> </w:t>
+      </w:r>
+    </w:p>
+    <w:p>
+      <w:pPr>
+        <w:pStyle w:val="ListParagraph"/>
+        <w:numPr>
+          <w:ilvl w:val="0"/>
+          <w:numId w:val="27"/>
+        </w:numPr>
+        <w:rPr>
+          <w:lang w:val="es-ES_tradnl"/>
+        </w:rPr>
+      </w:pPr>
+      <w:r>
+        <w:rPr>
+          <w:lang w:val="es-MX"/>
+        </w:rPr>
+        <w:t>El sistema ubica el SDI del empleado entre un límite inferior y un límite superior dentro de la tabla de ISR.</w:t>
+      </w:r>
+    </w:p>
+    <w:p>
+      <w:pPr>
+        <w:pStyle w:val="ListParagraph"/>
+        <w:numPr>
+          <w:ilvl w:val="0"/>
+          <w:numId w:val="27"/>
+        </w:numPr>
+        <w:rPr>
+          <w:lang w:val="es-ES_tradnl"/>
+        </w:rPr>
+      </w:pPr>
+      <w:r>
+        <w:rPr>
+          <w:lang w:val="es-MX"/>
+        </w:rPr>
+        <w:t>El sistema calcula la Base para el Impuesto que se define como la diferencia entre el límite inferior y el SDI.</w:t>
+      </w:r>
+    </w:p>
+    <w:p>
+      <w:pPr>
+        <w:pStyle w:val="ListParagraph"/>
+        <w:numPr>
+          <w:ilvl w:val="0"/>
+          <w:numId w:val="27"/>
+        </w:numPr>
+        <w:rPr>
+          <w:lang w:val="es-ES_tradnl"/>
+        </w:rPr>
+      </w:pPr>
+      <w:r>
+        <w:rPr>
+          <w:lang w:val="es-MX"/>
+        </w:rPr>
+        <w:t xml:space="preserve">El sistema aplica la tasa de impuesto </w:t>
+      </w:r>
+      <w:r>
+        <w:rPr>
+          <w:lang w:val="es-MX"/>
+        </w:rPr>
+        <w:t>de acuerdo a los límites de la tabla de Impuesto Sobre la Renta (Base para el Impuesto * Tasa de impuesto).</w:t>
+      </w:r>
+    </w:p>
+    <w:p>
+      <w:pPr>
+        <w:pStyle w:val="ListParagraph"/>
+        <w:numPr>
+          <w:ilvl w:val="0"/>
+          <w:numId w:val="27"/>
+        </w:numPr>
+        <w:rPr>
+          <w:lang w:val="es-ES_tradnl"/>
+        </w:rPr>
+      </w:pPr>
+      <w:r>
+        <w:rPr>
+          <w:lang w:val="es-ES_tradnl"/>
+        </w:rPr>
+        <w:t xml:space="preserve">El sistema </w:t>
+      </w:r>
+      <w:r>
+        <w:rPr>
+          <w:lang w:val="es-ES_tradnl"/>
+        </w:rPr>
+        <w:t>añade la cuota fija.</w:t>
+      </w:r>
+    </w:p>
+    <w:p>
+      <w:pPr>
+        <w:pStyle w:val="ListParagraph"/>
+        <w:numPr>
+          <w:ilvl w:val="0"/>
+          <w:numId w:val="27"/>
+        </w:numPr>
+        <w:rPr>
+          <w:lang w:val="es-ES_tradnl"/>
+        </w:rPr>
+      </w:pPr>
+      <w:r>
+        <w:rPr>
+          <w:lang w:val="es-ES_tradnl"/>
+        </w:rPr>
+        <w:t>El sistema registra la cantidad total de ISR a restar del salario del trabajador.</w:t>
+      </w:r>
+    </w:p>
+    <w:p>
+      <w:pPr>
+        <w:pStyle w:val="BodyText"/>
+        <w:rPr>
+          <w:lang w:val="es-ES_tradnl"/>
+        </w:rPr>
+      </w:pPr>
+    </w:p>
+    <w:p>
+      <w:pPr>
+        <w:pStyle w:val="Heading1"/>
+        <w:rPr>
+          <w:lang w:val="es-ES_tradnl"/>
+        </w:rPr>
+      </w:pPr>
+      <w:bookmarkStart w:id="31" w:name="_Toc323898713"/>
+      <w:r>
+        <w:rPr>
+          <w:lang w:val="es-ES_tradnl"/>
+        </w:rPr>
+        <w:t>Reque</w:t>
+      </w:r>
+      <w:r>
+        <w:rPr>
+          <w:lang w:val="es-ES_tradnl"/>
+        </w:rPr>
+        <w:t>r</w:t>
+      </w:r>
+      <w:r>
+        <w:rPr>
+          <w:lang w:val="es-ES_tradnl"/>
+        </w:rPr>
+        <w:t>i</w:t>
+      </w:r>
+      <w:r>
+        <w:rPr>
+          <w:lang w:val="es-ES_tradnl"/>
+        </w:rPr>
+        <w:t>mientos Especiales</w:t>
+      </w:r>
+      <w:bookmarkEnd w:id="31"/>
+    </w:p>
+    <w:p>
+      <w:pPr>
+        <w:pStyle w:val="Heading2"/>
+        <w:widowControl/>
         <w:numPr>
           <w:ilvl w:val="0"/>
           <w:numId w:val="0"/>
@@ -2517,15 +4399,15 @@
           <w:lang w:val="es-ES_tradnl"/>
         </w:rPr>
       </w:pPr>
-      <w:bookmarkStart w:id="27" w:name="_Toc319086487"/>
+      <w:bookmarkStart w:id="32" w:name="_Toc323898714"/>
       <w:r>
         <w:rPr>
           <w:b w:val="0"/>
           <w:lang w:val="es-ES_tradnl"/>
         </w:rPr>
-        <w:t>Los puntos de extensión se identificarán en la Fase de Elaboración.</w:t>
-      </w:r>
-      <w:bookmarkEnd w:id="27"/>
+        <w:t>Se definirán en la Fase de Elaboración.</w:t>
+      </w:r>
+      <w:bookmarkEnd w:id="32"/>
       <w:r>
         <w:rPr>
           <w:b w:val="0"/>
@@ -2534,10 +4416,983 @@
         <w:t xml:space="preserve"> </w:t>
       </w:r>
     </w:p>
-    <w:p/>
-    <w:p/>
-    <w:p/>
-    <w:p/>
+    <w:p>
+      <w:pPr>
+        <w:pStyle w:val="Heading1"/>
+        <w:widowControl/>
+        <w:rPr>
+          <w:lang w:val="es-ES_tradnl"/>
+        </w:rPr>
+      </w:pPr>
+      <w:bookmarkStart w:id="33" w:name="_Toc323898715"/>
+      <w:r>
+        <w:rPr>
+          <w:lang w:val="es-ES_tradnl"/>
+        </w:rPr>
+        <w:t>Precondiciones</w:t>
+      </w:r>
+      <w:bookmarkEnd w:id="33"/>
+    </w:p>
+    <w:p>
+      <w:pPr>
+        <w:pStyle w:val="Heading2"/>
+        <w:widowControl/>
+        <w:rPr>
+          <w:lang w:val="es-ES_tradnl"/>
+        </w:rPr>
+      </w:pPr>
+      <w:bookmarkStart w:id="34" w:name="_Toc323898716"/>
+      <w:r>
+        <w:rPr>
+          <w:lang w:val="es-ES_tradnl"/>
+        </w:rPr>
+        <w:t>Precondición Uno</w:t>
+      </w:r>
+      <w:bookmarkEnd w:id="34"/>
+    </w:p>
+    <w:p>
+      <w:pPr>
+        <w:pStyle w:val="ListParagraph"/>
+        <w:numPr>
+          <w:ilvl w:val="0"/>
+          <w:numId w:val="27"/>
+        </w:numPr>
+        <w:rPr>
+          <w:lang w:val="es-MX"/>
+        </w:rPr>
+      </w:pPr>
+      <w:r>
+        <w:rPr>
+          <w:lang w:val="es-ES_tradnl"/>
+        </w:rPr>
+        <w:t>El sistema requiere conocer de antemano el Salario Diari</w:t>
+      </w:r>
+      <w:r>
+        <w:rPr>
+          <w:lang w:val="es-ES_tradnl"/>
+        </w:rPr>
+        <w:t>o Integrado (SDI) del empleado.</w:t>
+      </w:r>
+    </w:p>
+    <w:p>
+      <w:pPr>
+        <w:pStyle w:val="ListParagraph"/>
+        <w:numPr>
+          <w:ilvl w:val="0"/>
+          <w:numId w:val="27"/>
+        </w:numPr>
+        <w:rPr>
+          <w:lang w:val="es-ES_tradnl"/>
+        </w:rPr>
+      </w:pPr>
+      <w:r>
+        <w:rPr>
+          <w:lang w:val="es-MX"/>
+        </w:rPr>
+        <w:t>Se requiere contar con las tablas actualizadas para el cálculo del ISR.</w:t>
+      </w:r>
+    </w:p>
+    <w:p>
+      <w:pPr>
+        <w:pStyle w:val="Heading1"/>
+        <w:widowControl/>
+        <w:rPr>
+          <w:lang w:val="es-ES_tradnl"/>
+        </w:rPr>
+      </w:pPr>
+      <w:bookmarkStart w:id="35" w:name="_Toc323898717"/>
+      <w:r>
+        <w:rPr>
+          <w:lang w:val="es-ES_tradnl"/>
+        </w:rPr>
+        <w:t>Post</w:t>
+      </w:r>
+      <w:r>
+        <w:rPr>
+          <w:lang w:val="es-ES_tradnl"/>
+        </w:rPr>
+        <w:t xml:space="preserve"> C</w:t>
+      </w:r>
+      <w:r>
+        <w:rPr>
+          <w:lang w:val="es-ES_tradnl"/>
+        </w:rPr>
+        <w:t>ondiciones</w:t>
+      </w:r>
+      <w:bookmarkEnd w:id="35"/>
+    </w:p>
+    <w:p>
+      <w:pPr>
+        <w:pStyle w:val="Heading2"/>
+        <w:widowControl/>
+        <w:rPr>
+          <w:lang w:val="es-ES_tradnl"/>
+        </w:rPr>
+      </w:pPr>
+      <w:bookmarkStart w:id="36" w:name="_Toc323898718"/>
+      <w:r>
+        <w:rPr>
+          <w:lang w:val="es-ES_tradnl"/>
+        </w:rPr>
+        <w:t>Post Condición Uno</w:t>
+      </w:r>
+      <w:bookmarkEnd w:id="36"/>
+    </w:p>
+    <w:p>
+      <w:pPr>
+        <w:ind w:left="720"/>
+        <w:rPr>
+          <w:lang w:val="es-ES_tradnl"/>
+        </w:rPr>
+      </w:pPr>
+      <w:r>
+        <w:rPr>
+          <w:lang w:val="es-ES_tradnl"/>
+        </w:rPr>
+        <w:t>El sistema debe registrar cuál fue la cantidad de ISR del salario del empleado, ya que será necesaria para calcular la nómina final del empleado e imprimir el recibo.</w:t>
+      </w:r>
+    </w:p>
+    <w:p>
+      <w:pPr>
+        <w:pStyle w:val="Heading1"/>
+        <w:rPr>
+          <w:lang w:val="es-ES_tradnl"/>
+        </w:rPr>
+      </w:pPr>
+      <w:bookmarkStart w:id="37" w:name="_Toc323898719"/>
+      <w:r>
+        <w:rPr>
+          <w:lang w:val="es-ES_tradnl"/>
+        </w:rPr>
+        <w:t>Puntos de Extensión</w:t>
+      </w:r>
+      <w:bookmarkEnd w:id="37"/>
+    </w:p>
+    <w:p>
+      <w:pPr>
+        <w:ind w:left="720"/>
+        <w:rPr>
+          <w:lang w:val="es-MX"/>
+        </w:rPr>
+      </w:pPr>
+      <w:r>
+        <w:rPr>
+          <w:lang w:val="es-MX"/>
+        </w:rPr>
+        <w:t>Este caso de uso es incluido en el caso de uso “Calcular Nómina”.</w:t>
+      </w:r>
+    </w:p>
+    <w:p>
+      <w:pPr>
+        <w:pStyle w:val="Title"/>
+        <w:rPr>
+          <w:lang w:val="es-ES_tradnl"/>
+        </w:rPr>
+      </w:pPr>
+    </w:p>
+    <w:p>
+      <w:pPr>
+        <w:pStyle w:val="Title"/>
+        <w:rPr>
+          <w:lang w:val="es-ES_tradnl"/>
+        </w:rPr>
+      </w:pPr>
+    </w:p>
+    <w:p>
+      <w:pPr>
+        <w:pStyle w:val="Title"/>
+        <w:rPr>
+          <w:lang w:val="es-ES_tradnl"/>
+        </w:rPr>
+      </w:pPr>
+    </w:p>
+    <w:p>
+      <w:pPr>
+        <w:pStyle w:val="Title"/>
+        <w:rPr>
+          <w:lang w:val="es-ES_tradnl"/>
+        </w:rPr>
+      </w:pPr>
+    </w:p>
+    <w:p>
+      <w:pPr>
+        <w:pStyle w:val="Title"/>
+        <w:rPr>
+          <w:lang w:val="es-ES_tradnl"/>
+        </w:rPr>
+      </w:pPr>
+    </w:p>
+    <w:p>
+      <w:pPr>
+        <w:pStyle w:val="Title"/>
+        <w:rPr>
+          <w:lang w:val="es-ES_tradnl"/>
+        </w:rPr>
+      </w:pPr>
+    </w:p>
+    <w:p>
+      <w:pPr>
+        <w:pStyle w:val="Title"/>
+        <w:rPr>
+          <w:lang w:val="es-ES_tradnl"/>
+        </w:rPr>
+      </w:pPr>
+      <w:r>
+        <w:rPr>
+          <w:lang w:val="es-ES_tradnl"/>
+        </w:rPr>
+        <w:lastRenderedPageBreak/>
+        <w:t xml:space="preserve">Especificación de Caso de Uso: Calcular </w:t>
+      </w:r>
+      <w:r>
+        <w:rPr>
+          <w:lang w:val="es-ES_tradnl"/>
+        </w:rPr>
+        <w:t>IMSS</w:t>
+      </w:r>
+    </w:p>
+    <w:p>
+      <w:pPr>
+        <w:pStyle w:val="InfoBlue"/>
+      </w:pPr>
+    </w:p>
+    <w:p>
+      <w:pPr>
+        <w:pStyle w:val="Heading1"/>
+        <w:numPr>
+          <w:ilvl w:val="0"/>
+          <w:numId w:val="28"/>
+        </w:numPr>
+        <w:rPr>
+          <w:lang w:val="es-ES_tradnl"/>
+        </w:rPr>
+      </w:pPr>
+      <w:bookmarkStart w:id="38" w:name="_Toc323898720"/>
+      <w:r>
+        <w:rPr>
+          <w:lang w:val="es-ES_tradnl"/>
+        </w:rPr>
+        <w:t>Calcular IMSS</w:t>
+      </w:r>
+      <w:bookmarkEnd w:id="38"/>
+    </w:p>
+    <w:p>
+      <w:pPr>
+        <w:pStyle w:val="Heading2"/>
+        <w:rPr>
+          <w:lang w:val="es-ES_tradnl"/>
+        </w:rPr>
+      </w:pPr>
+      <w:bookmarkStart w:id="39" w:name="_Toc323898721"/>
+      <w:r>
+        <w:rPr>
+          <w:lang w:val="es-ES_tradnl"/>
+        </w:rPr>
+        <w:t>Descripción Breve</w:t>
+      </w:r>
+      <w:bookmarkEnd w:id="39"/>
+    </w:p>
+    <w:p>
+      <w:pPr>
+        <w:pStyle w:val="InfoBlue"/>
+      </w:pPr>
+      <w:r>
+        <w:t xml:space="preserve">Este Caso de Uso </w:t>
+      </w:r>
+      <w:r>
+        <w:t>es sobre como el sistema calcula las deducciones por parte del trabajador para el seguro Social Mexicano</w:t>
+      </w:r>
+      <w:r>
+        <w:t>.</w:t>
+      </w:r>
+      <w:r>
+        <w:t xml:space="preserve"> </w:t>
+      </w:r>
+    </w:p>
+    <w:p>
+      <w:pPr>
+        <w:pStyle w:val="Heading1"/>
+        <w:widowControl/>
+        <w:rPr>
+          <w:lang w:val="es-ES_tradnl"/>
+        </w:rPr>
+      </w:pPr>
+      <w:bookmarkStart w:id="40" w:name="_Toc323898722"/>
+      <w:r>
+        <w:rPr>
+          <w:lang w:val="es-ES_tradnl"/>
+        </w:rPr>
+        <w:t>Flujo de Eventos</w:t>
+      </w:r>
+      <w:bookmarkEnd w:id="40"/>
+    </w:p>
+    <w:p>
+      <w:pPr>
+        <w:pStyle w:val="Heading2"/>
+        <w:widowControl/>
+        <w:rPr>
+          <w:lang w:val="es-ES_tradnl"/>
+        </w:rPr>
+      </w:pPr>
+      <w:bookmarkStart w:id="41" w:name="_Toc323898723"/>
+      <w:r>
+        <w:rPr>
+          <w:lang w:val="es-ES_tradnl"/>
+        </w:rPr>
+        <w:t>Flujo Básico</w:t>
+      </w:r>
+      <w:bookmarkEnd w:id="41"/>
+      <w:r>
+        <w:rPr>
+          <w:lang w:val="es-ES_tradnl"/>
+        </w:rPr>
+        <w:t xml:space="preserve"> </w:t>
+      </w:r>
+    </w:p>
+    <w:p>
+      <w:pPr>
+        <w:pStyle w:val="ListParagraph"/>
+        <w:numPr>
+          <w:ilvl w:val="0"/>
+          <w:numId w:val="31"/>
+        </w:numPr>
+      </w:pPr>
+      <w:r>
+        <w:t xml:space="preserve">El </w:t>
+      </w:r>
+      <w:proofErr w:type="spellStart"/>
+      <w:r>
+        <w:t>sistema</w:t>
+      </w:r>
+      <w:proofErr w:type="spellEnd"/>
+      <w:r>
+        <w:t xml:space="preserve"> </w:t>
+      </w:r>
+      <w:proofErr w:type="spellStart"/>
+      <w:r>
+        <w:t>determina</w:t>
+      </w:r>
+      <w:proofErr w:type="spellEnd"/>
+      <w:r>
+        <w:t xml:space="preserve"> </w:t>
+      </w:r>
+      <w:proofErr w:type="spellStart"/>
+      <w:r>
+        <w:t>si</w:t>
+      </w:r>
+      <w:proofErr w:type="spellEnd"/>
+      <w:r>
+        <w:t xml:space="preserve"> el SDI del </w:t>
+      </w:r>
+      <w:proofErr w:type="spellStart"/>
+      <w:r>
+        <w:t>empleado</w:t>
+      </w:r>
+      <w:proofErr w:type="spellEnd"/>
+      <w:r>
+        <w:t xml:space="preserve"> </w:t>
+      </w:r>
+      <w:proofErr w:type="spellStart"/>
+      <w:r>
+        <w:t>es</w:t>
+      </w:r>
+      <w:proofErr w:type="spellEnd"/>
+      <w:r>
+        <w:t xml:space="preserve"> mayor </w:t>
+      </w:r>
+      <w:proofErr w:type="gramStart"/>
+      <w:r>
+        <w:t>a</w:t>
+      </w:r>
+      <w:proofErr w:type="gramEnd"/>
+      <w:r>
+        <w:t xml:space="preserve"> $1826.00 MXN.</w:t>
+      </w:r>
+    </w:p>
+    <w:p>
+      <w:pPr>
+        <w:pStyle w:val="ListParagraph"/>
+        <w:numPr>
+          <w:ilvl w:val="1"/>
+          <w:numId w:val="31"/>
+        </w:numPr>
+      </w:pPr>
+      <w:r>
+        <w:t xml:space="preserve">Si el SDI del </w:t>
+      </w:r>
+      <w:proofErr w:type="spellStart"/>
+      <w:r>
+        <w:t>empleado</w:t>
+      </w:r>
+      <w:proofErr w:type="spellEnd"/>
+      <w:r>
+        <w:t xml:space="preserve"> </w:t>
+      </w:r>
+      <w:proofErr w:type="spellStart"/>
+      <w:r>
+        <w:t>es</w:t>
+      </w:r>
+      <w:proofErr w:type="spellEnd"/>
+      <w:r>
+        <w:t xml:space="preserve"> mayor </w:t>
+      </w:r>
+      <w:proofErr w:type="gramStart"/>
+      <w:r>
+        <w:t>a</w:t>
+      </w:r>
+      <w:proofErr w:type="gramEnd"/>
+      <w:r>
+        <w:t xml:space="preserve"> $1826.00 MXN los </w:t>
+      </w:r>
+      <w:proofErr w:type="spellStart"/>
+      <w:r>
+        <w:t>cálculos</w:t>
+      </w:r>
+      <w:proofErr w:type="spellEnd"/>
+      <w:r>
+        <w:t xml:space="preserve"> </w:t>
+      </w:r>
+      <w:proofErr w:type="spellStart"/>
+      <w:r>
+        <w:t>que</w:t>
+      </w:r>
+      <w:proofErr w:type="spellEnd"/>
+      <w:r>
+        <w:t xml:space="preserve"> </w:t>
+      </w:r>
+      <w:proofErr w:type="spellStart"/>
+      <w:r>
+        <w:t>siguen</w:t>
+      </w:r>
+      <w:proofErr w:type="spellEnd"/>
+      <w:r>
+        <w:t xml:space="preserve"> </w:t>
+      </w:r>
+      <w:proofErr w:type="spellStart"/>
+      <w:r>
+        <w:t>deberán</w:t>
+      </w:r>
+      <w:proofErr w:type="spellEnd"/>
+      <w:r>
+        <w:t xml:space="preserve"> </w:t>
+      </w:r>
+      <w:proofErr w:type="spellStart"/>
+      <w:r>
+        <w:t>hacerse</w:t>
+      </w:r>
+      <w:proofErr w:type="spellEnd"/>
+      <w:r>
+        <w:t xml:space="preserve"> </w:t>
+      </w:r>
+      <w:proofErr w:type="spellStart"/>
+      <w:r>
+        <w:t>tomando</w:t>
+      </w:r>
+      <w:proofErr w:type="spellEnd"/>
+      <w:r>
+        <w:t xml:space="preserve"> </w:t>
+      </w:r>
+      <w:proofErr w:type="spellStart"/>
+      <w:r>
+        <w:t>como</w:t>
+      </w:r>
+      <w:proofErr w:type="spellEnd"/>
+      <w:r>
+        <w:t xml:space="preserve"> base </w:t>
+      </w:r>
+      <w:proofErr w:type="spellStart"/>
+      <w:r>
+        <w:t>que</w:t>
+      </w:r>
+      <w:proofErr w:type="spellEnd"/>
+      <w:r>
+        <w:t xml:space="preserve"> el SDI del </w:t>
+      </w:r>
+      <w:proofErr w:type="spellStart"/>
+      <w:r>
+        <w:t>empleado</w:t>
+      </w:r>
+      <w:proofErr w:type="spellEnd"/>
+      <w:r>
+        <w:t xml:space="preserve"> sea </w:t>
+      </w:r>
+      <w:proofErr w:type="spellStart"/>
+      <w:r>
+        <w:t>igual</w:t>
+      </w:r>
+      <w:proofErr w:type="spellEnd"/>
+      <w:r>
+        <w:t xml:space="preserve"> $1826.00 MXN.</w:t>
+      </w:r>
+    </w:p>
+    <w:p>
+      <w:pPr>
+        <w:pStyle w:val="ListParagraph"/>
+        <w:numPr>
+          <w:ilvl w:val="1"/>
+          <w:numId w:val="31"/>
+        </w:numPr>
+      </w:pPr>
+      <w:r>
+        <w:t xml:space="preserve">Si el SDI no </w:t>
+      </w:r>
+      <w:proofErr w:type="spellStart"/>
+      <w:r>
+        <w:t>es</w:t>
+      </w:r>
+      <w:proofErr w:type="spellEnd"/>
+      <w:r>
+        <w:t xml:space="preserve"> mayor </w:t>
+      </w:r>
+      <w:proofErr w:type="gramStart"/>
+      <w:r>
+        <w:t>a</w:t>
+      </w:r>
+      <w:proofErr w:type="gramEnd"/>
+      <w:r>
+        <w:t xml:space="preserve"> $1826.00 MXN los </w:t>
+      </w:r>
+      <w:proofErr w:type="spellStart"/>
+      <w:r>
+        <w:t>cálculos</w:t>
+      </w:r>
+      <w:proofErr w:type="spellEnd"/>
+      <w:r>
+        <w:t xml:space="preserve"> </w:t>
+      </w:r>
+      <w:proofErr w:type="spellStart"/>
+      <w:r>
+        <w:t>siguientes</w:t>
+      </w:r>
+      <w:proofErr w:type="spellEnd"/>
+      <w:r>
+        <w:t xml:space="preserve"> </w:t>
+      </w:r>
+      <w:proofErr w:type="spellStart"/>
+      <w:r>
+        <w:t>deben</w:t>
+      </w:r>
+      <w:proofErr w:type="spellEnd"/>
+      <w:r>
+        <w:t xml:space="preserve"> de </w:t>
+      </w:r>
+      <w:proofErr w:type="spellStart"/>
+      <w:r>
+        <w:t>hacerse</w:t>
+      </w:r>
+      <w:proofErr w:type="spellEnd"/>
+      <w:r>
+        <w:t xml:space="preserve"> </w:t>
+      </w:r>
+      <w:proofErr w:type="spellStart"/>
+      <w:r>
+        <w:t>tomando</w:t>
+      </w:r>
+      <w:proofErr w:type="spellEnd"/>
+      <w:r>
+        <w:t xml:space="preserve"> en </w:t>
+      </w:r>
+      <w:proofErr w:type="spellStart"/>
+      <w:r>
+        <w:t>cuenta</w:t>
+      </w:r>
+      <w:proofErr w:type="spellEnd"/>
+      <w:r>
+        <w:t xml:space="preserve"> el actual SDI del </w:t>
+      </w:r>
+      <w:proofErr w:type="spellStart"/>
+      <w:r>
+        <w:t>empleado</w:t>
+      </w:r>
+      <w:proofErr w:type="spellEnd"/>
+      <w:r>
+        <w:t>.</w:t>
+      </w:r>
+    </w:p>
+    <w:p>
+      <w:pPr>
+        <w:pStyle w:val="ListParagraph"/>
+        <w:numPr>
+          <w:ilvl w:val="0"/>
+          <w:numId w:val="31"/>
+        </w:numPr>
+        <w:rPr>
+          <w:lang w:val="es-ES_tradnl"/>
+        </w:rPr>
+      </w:pPr>
+      <w:r>
+        <w:rPr>
+          <w:lang w:val="es-MX"/>
+        </w:rPr>
+        <w:t xml:space="preserve">El sistema </w:t>
+      </w:r>
+      <w:r>
+        <w:rPr>
+          <w:lang w:val="es-MX"/>
+        </w:rPr>
+        <w:t xml:space="preserve">calcula </w:t>
+      </w:r>
+      <w:r>
+        <w:rPr>
+          <w:lang w:val="es-MX"/>
+        </w:rPr>
+        <w:t>tres veces el Salario Mínimo General Vigente en el Distrito Federal (SMGVDF).</w:t>
+      </w:r>
+    </w:p>
+    <w:p>
+      <w:pPr>
+        <w:pStyle w:val="ListParagraph"/>
+        <w:numPr>
+          <w:ilvl w:val="1"/>
+          <w:numId w:val="31"/>
+        </w:numPr>
+        <w:rPr>
+          <w:lang w:val="es-MX"/>
+        </w:rPr>
+      </w:pPr>
+      <w:r>
+        <w:rPr>
+          <w:lang w:val="es-MX"/>
+        </w:rPr>
+        <w:t xml:space="preserve">Si el SDI del empleado es mayor que tres veces el SMGVDF </w:t>
+      </w:r>
+      <w:r>
+        <w:rPr>
+          <w:lang w:val="es-MX"/>
+        </w:rPr>
+        <w:t>la deducción por enfermedad y maternidad será el 0.40% de la diferencia del SDI con tres veces el SMGVDF por los días trabajados.</w:t>
+      </w:r>
+    </w:p>
+    <w:p>
+      <w:pPr>
+        <w:pStyle w:val="ListParagraph"/>
+        <w:numPr>
+          <w:ilvl w:val="1"/>
+          <w:numId w:val="31"/>
+        </w:numPr>
+        <w:rPr>
+          <w:lang w:val="es-ES_tradnl"/>
+        </w:rPr>
+      </w:pPr>
+      <w:r>
+        <w:rPr>
+          <w:lang w:val="es-MX"/>
+        </w:rPr>
+        <w:t xml:space="preserve">Si el SDI del empleado no es mayor a tres veces el SMGVDF la deducción por enfermedades </w:t>
+      </w:r>
+      <w:r>
+        <w:rPr>
+          <w:lang w:val="es-MX"/>
+        </w:rPr>
+        <w:t>y maternidad es de 0.25% del SDI del empleado.</w:t>
+      </w:r>
+    </w:p>
+    <w:p>
+      <w:pPr>
+        <w:pStyle w:val="ListParagraph"/>
+        <w:numPr>
+          <w:ilvl w:val="0"/>
+          <w:numId w:val="31"/>
+        </w:numPr>
+        <w:rPr>
+          <w:lang w:val="es-ES_tradnl"/>
+        </w:rPr>
+      </w:pPr>
+      <w:r>
+        <w:rPr>
+          <w:lang w:val="es-ES_tradnl"/>
+        </w:rPr>
+        <w:t>El  sistema calcula la deducción por Gastos Médicos que se define como el 0.375% del SDI del empleado.</w:t>
+      </w:r>
+    </w:p>
+    <w:p>
+      <w:pPr>
+        <w:pStyle w:val="ListParagraph"/>
+        <w:numPr>
+          <w:ilvl w:val="0"/>
+          <w:numId w:val="31"/>
+        </w:numPr>
+        <w:rPr>
+          <w:lang w:val="es-ES_tradnl"/>
+        </w:rPr>
+      </w:pPr>
+      <w:r>
+        <w:rPr>
+          <w:lang w:val="es-ES_tradnl"/>
+        </w:rPr>
+        <w:t>El sistema calcula la deducción por Invalidez y Vida que se define como el 0.625% del SDI del empleado.</w:t>
+      </w:r>
+    </w:p>
+    <w:p>
+      <w:pPr>
+        <w:pStyle w:val="ListParagraph"/>
+        <w:numPr>
+          <w:ilvl w:val="0"/>
+          <w:numId w:val="31"/>
+        </w:numPr>
+        <w:rPr>
+          <w:lang w:val="es-ES_tradnl"/>
+        </w:rPr>
+      </w:pPr>
+      <w:r>
+        <w:rPr>
+          <w:lang w:val="es-ES_tradnl"/>
+        </w:rPr>
+        <w:t>El sistema calcula la deducción por Cesantía y Vejez que se define como el 1.125% del SDI del empleado.</w:t>
+      </w:r>
+    </w:p>
+    <w:p>
+      <w:pPr>
+        <w:pStyle w:val="ListParagraph"/>
+        <w:numPr>
+          <w:ilvl w:val="0"/>
+          <w:numId w:val="31"/>
+        </w:numPr>
+        <w:rPr>
+          <w:lang w:val="es-ES_tradnl"/>
+        </w:rPr>
+      </w:pPr>
+      <w:r>
+        <w:rPr>
+          <w:lang w:val="es-ES_tradnl"/>
+        </w:rPr>
+        <w:t xml:space="preserve">El sistema realiza la suma de todas </w:t>
+      </w:r>
+      <w:r>
+        <w:rPr>
+          <w:lang w:val="es-ES_tradnl"/>
+        </w:rPr>
+        <w:t>las deducciones y registra la cantidad de deducciones por parte del Seguro Social Mexicano por parte del empleado.</w:t>
+      </w:r>
+    </w:p>
+    <w:p>
+      <w:pPr>
+        <w:pStyle w:val="Heading1"/>
+        <w:widowControl/>
+        <w:rPr>
+          <w:lang w:val="es-ES_tradnl"/>
+        </w:rPr>
+      </w:pPr>
+      <w:bookmarkStart w:id="42" w:name="_Toc323898724"/>
+      <w:r>
+        <w:rPr>
+          <w:lang w:val="es-ES_tradnl"/>
+        </w:rPr>
+        <w:t>Precondiciones</w:t>
+      </w:r>
+      <w:bookmarkEnd w:id="42"/>
+    </w:p>
+    <w:p>
+      <w:pPr>
+        <w:pStyle w:val="Heading2"/>
+        <w:widowControl/>
+        <w:rPr>
+          <w:lang w:val="es-ES_tradnl"/>
+        </w:rPr>
+      </w:pPr>
+      <w:bookmarkStart w:id="43" w:name="_Toc323898725"/>
+      <w:r>
+        <w:rPr>
+          <w:lang w:val="es-ES_tradnl"/>
+        </w:rPr>
+        <w:t>Precondición Uno</w:t>
+      </w:r>
+      <w:bookmarkEnd w:id="43"/>
+    </w:p>
+    <w:p>
+      <w:pPr>
+        <w:pStyle w:val="ListParagraph"/>
+        <w:numPr>
+          <w:ilvl w:val="0"/>
+          <w:numId w:val="29"/>
+        </w:numPr>
+        <w:rPr>
+          <w:lang w:val="es-MX"/>
+        </w:rPr>
+      </w:pPr>
+      <w:r>
+        <w:rPr>
+          <w:lang w:val="es-ES_tradnl"/>
+        </w:rPr>
+        <w:t>El sistema requiere conocer de antemano el Salario Diario Integrado (SDI) del empleado.</w:t>
+      </w:r>
+    </w:p>
+    <w:p>
+      <w:pPr>
+        <w:pStyle w:val="ListParagraph"/>
+        <w:numPr>
+          <w:ilvl w:val="0"/>
+          <w:numId w:val="29"/>
+        </w:numPr>
+        <w:rPr>
+          <w:lang w:val="es-ES_tradnl"/>
+        </w:rPr>
+      </w:pPr>
+      <w:r>
+        <w:rPr>
+          <w:lang w:val="es-MX"/>
+        </w:rPr>
+        <w:t>Se requiere contar con las tablas a</w:t>
+      </w:r>
+      <w:r>
+        <w:rPr>
+          <w:lang w:val="es-MX"/>
+        </w:rPr>
+        <w:t>ctualizadas para el cálculo de las deducciones del IMSS</w:t>
+      </w:r>
+      <w:r>
+        <w:rPr>
+          <w:lang w:val="es-MX"/>
+        </w:rPr>
+        <w:t>.</w:t>
+      </w:r>
+    </w:p>
+    <w:p>
+      <w:pPr>
+        <w:pStyle w:val="ListParagraph"/>
+        <w:numPr>
+          <w:ilvl w:val="0"/>
+          <w:numId w:val="29"/>
+        </w:numPr>
+        <w:rPr>
+          <w:lang w:val="es-ES_tradnl"/>
+        </w:rPr>
+      </w:pPr>
+      <w:r>
+        <w:rPr>
+          <w:lang w:val="es-MX"/>
+        </w:rPr>
+        <w:t>Se requiere contar con el SMGVDF actualizado.</w:t>
+      </w:r>
+    </w:p>
+    <w:p>
+      <w:pPr>
+        <w:pStyle w:val="Heading1"/>
+        <w:widowControl/>
+        <w:rPr>
+          <w:lang w:val="es-ES_tradnl"/>
+        </w:rPr>
+      </w:pPr>
+      <w:bookmarkStart w:id="44" w:name="_Toc323898726"/>
+      <w:r>
+        <w:rPr>
+          <w:lang w:val="es-ES_tradnl"/>
+        </w:rPr>
+        <w:t>Post</w:t>
+      </w:r>
+      <w:r>
+        <w:rPr>
+          <w:lang w:val="es-ES_tradnl"/>
+        </w:rPr>
+        <w:t xml:space="preserve"> C</w:t>
+      </w:r>
+      <w:r>
+        <w:rPr>
+          <w:lang w:val="es-ES_tradnl"/>
+        </w:rPr>
+        <w:t>ondiciones</w:t>
+      </w:r>
+      <w:bookmarkEnd w:id="44"/>
+    </w:p>
+    <w:p>
+      <w:pPr>
+        <w:pStyle w:val="Heading2"/>
+        <w:widowControl/>
+        <w:rPr>
+          <w:lang w:val="es-ES_tradnl"/>
+        </w:rPr>
+      </w:pPr>
+      <w:bookmarkStart w:id="45" w:name="_Toc323898727"/>
+      <w:r>
+        <w:rPr>
+          <w:lang w:val="es-ES_tradnl"/>
+        </w:rPr>
+        <w:t>Post Condición Uno</w:t>
+      </w:r>
+      <w:bookmarkEnd w:id="45"/>
+    </w:p>
+    <w:p>
+      <w:pPr>
+        <w:ind w:left="720"/>
+        <w:rPr>
+          <w:lang w:val="es-ES_tradnl"/>
+        </w:rPr>
+      </w:pPr>
+      <w:r>
+        <w:rPr>
+          <w:lang w:val="es-ES_tradnl"/>
+        </w:rPr>
+        <w:t>El sistema debe regis</w:t>
+      </w:r>
+      <w:r>
+        <w:rPr>
+          <w:lang w:val="es-ES_tradnl"/>
+        </w:rPr>
+        <w:t>trar cuál fue la cantidad total de IMSS</w:t>
+      </w:r>
+      <w:r>
+        <w:rPr>
+          <w:lang w:val="es-ES_tradnl"/>
+        </w:rPr>
+        <w:t xml:space="preserve"> del salario del empleado</w:t>
+      </w:r>
+      <w:r>
+        <w:rPr>
+          <w:lang w:val="es-ES_tradnl"/>
+        </w:rPr>
+        <w:t xml:space="preserve"> y su </w:t>
+      </w:r>
+      <w:proofErr w:type="spellStart"/>
+      <w:r>
+        <w:rPr>
+          <w:lang w:val="es-ES_tradnl"/>
+        </w:rPr>
+        <w:t>desgloce</w:t>
+      </w:r>
+      <w:proofErr w:type="spellEnd"/>
+      <w:r>
+        <w:rPr>
+          <w:lang w:val="es-ES_tradnl"/>
+        </w:rPr>
+        <w:t xml:space="preserve"> en cada deducción</w:t>
+      </w:r>
+      <w:r>
+        <w:rPr>
+          <w:lang w:val="es-ES_tradnl"/>
+        </w:rPr>
+        <w:t>, ya que será necesaria para calcular la nómina final del empleado e imprimir el recibo.</w:t>
+      </w:r>
+    </w:p>
+    <w:p>
+      <w:pPr>
+        <w:pStyle w:val="Heading1"/>
+        <w:rPr>
+          <w:lang w:val="es-ES_tradnl"/>
+        </w:rPr>
+      </w:pPr>
+      <w:bookmarkStart w:id="46" w:name="_Toc323898728"/>
+      <w:r>
+        <w:rPr>
+          <w:lang w:val="es-ES_tradnl"/>
+        </w:rPr>
+        <w:t>Puntos de Extensión</w:t>
+      </w:r>
+      <w:bookmarkEnd w:id="46"/>
+    </w:p>
+    <w:p>
+      <w:pPr>
+        <w:ind w:left="720"/>
+        <w:rPr>
+          <w:lang w:val="es-MX"/>
+        </w:rPr>
+      </w:pPr>
+      <w:r>
+        <w:rPr>
+          <w:lang w:val="es-MX"/>
+        </w:rPr>
+        <w:t>Este caso de uso es incluido en el caso de uso “Calcular Nómina”.</w:t>
+      </w:r>
+    </w:p>
     <w:p>
       <w:pPr>
         <w:pStyle w:val="Heading1"/>
@@ -2792,7 +5647,7 @@
               <w:noProof/>
               <w:lang w:val="es-ES_tradnl"/>
             </w:rPr>
-            <w:t>3</w:t>
+            <w:t>2</w:t>
           </w:r>
           <w:r>
             <w:rPr>
@@ -3495,6 +6350,95 @@
     </w:lvl>
   </w:abstractNum>
   <w:abstractNum w:abstractNumId="11">
+    <w:nsid w:val="330324DD"/>
+    <w:multiLevelType w:val="hybridMultilevel"/>
+    <w:tmpl w:val="CCE284C0"/>
+    <w:lvl w:ilvl="0" w:tplc="74FC770E">
+      <w:start w:val="1"/>
+      <w:numFmt w:val="decimal"/>
+      <w:lvlText w:val="%1."/>
+      <w:lvlJc w:val="left"/>
+      <w:pPr>
+        <w:ind w:left="1080" w:hanging="360"/>
+      </w:pPr>
+      <w:rPr>
+        <w:rFonts w:hint="default"/>
+      </w:rPr>
+    </w:lvl>
+    <w:lvl w:ilvl="1" w:tplc="04090019">
+      <w:start w:val="1"/>
+      <w:numFmt w:val="lowerLetter"/>
+      <w:lvlText w:val="%2."/>
+      <w:lvlJc w:val="left"/>
+      <w:pPr>
+        <w:ind w:left="1440" w:hanging="360"/>
+      </w:pPr>
+    </w:lvl>
+    <w:lvl w:ilvl="2" w:tplc="0409001B" w:tentative="1">
+      <w:start w:val="1"/>
+      <w:numFmt w:val="lowerRoman"/>
+      <w:lvlText w:val="%3."/>
+      <w:lvlJc w:val="right"/>
+      <w:pPr>
+        <w:ind w:left="2160" w:hanging="180"/>
+      </w:pPr>
+    </w:lvl>
+    <w:lvl w:ilvl="3" w:tplc="0409000F" w:tentative="1">
+      <w:start w:val="1"/>
+      <w:numFmt w:val="decimal"/>
+      <w:lvlText w:val="%4."/>
+      <w:lvlJc w:val="left"/>
+      <w:pPr>
+        <w:ind w:left="2880" w:hanging="360"/>
+      </w:pPr>
+    </w:lvl>
+    <w:lvl w:ilvl="4" w:tplc="04090019" w:tentative="1">
+      <w:start w:val="1"/>
+      <w:numFmt w:val="lowerLetter"/>
+      <w:lvlText w:val="%5."/>
+      <w:lvlJc w:val="left"/>
+      <w:pPr>
+        <w:ind w:left="3600" w:hanging="360"/>
+      </w:pPr>
+    </w:lvl>
+    <w:lvl w:ilvl="5" w:tplc="0409001B" w:tentative="1">
+      <w:start w:val="1"/>
+      <w:numFmt w:val="lowerRoman"/>
+      <w:lvlText w:val="%6."/>
+      <w:lvlJc w:val="right"/>
+      <w:pPr>
+        <w:ind w:left="4320" w:hanging="180"/>
+      </w:pPr>
+    </w:lvl>
+    <w:lvl w:ilvl="6" w:tplc="0409000F" w:tentative="1">
+      <w:start w:val="1"/>
+      <w:numFmt w:val="decimal"/>
+      <w:lvlText w:val="%7."/>
+      <w:lvlJc w:val="left"/>
+      <w:pPr>
+        <w:ind w:left="5040" w:hanging="360"/>
+      </w:pPr>
+    </w:lvl>
+    <w:lvl w:ilvl="7" w:tplc="04090019" w:tentative="1">
+      <w:start w:val="1"/>
+      <w:numFmt w:val="lowerLetter"/>
+      <w:lvlText w:val="%8."/>
+      <w:lvlJc w:val="left"/>
+      <w:pPr>
+        <w:ind w:left="5760" w:hanging="360"/>
+      </w:pPr>
+    </w:lvl>
+    <w:lvl w:ilvl="8" w:tplc="0409001B" w:tentative="1">
+      <w:start w:val="1"/>
+      <w:numFmt w:val="lowerRoman"/>
+      <w:lvlText w:val="%9."/>
+      <w:lvlJc w:val="right"/>
+      <w:pPr>
+        <w:ind w:left="6480" w:hanging="180"/>
+      </w:pPr>
+    </w:lvl>
+  </w:abstractNum>
+  <w:abstractNum w:abstractNumId="12">
     <w:nsid w:val="3375481C"/>
     <w:multiLevelType w:val="singleLevel"/>
     <w:tmpl w:val="E6747DA6"/>
@@ -3514,7 +6458,7 @@
       </w:rPr>
     </w:lvl>
   </w:abstractNum>
-  <w:abstractNum w:abstractNumId="12">
+  <w:abstractNum w:abstractNumId="13">
     <w:nsid w:val="369D5471"/>
     <w:multiLevelType w:val="singleLevel"/>
     <w:tmpl w:val="04090001"/>
@@ -3534,7 +6478,7 @@
       </w:rPr>
     </w:lvl>
   </w:abstractNum>
-  <w:abstractNum w:abstractNumId="13">
+  <w:abstractNum w:abstractNumId="14">
     <w:nsid w:val="42B97F7B"/>
     <w:multiLevelType w:val="singleLevel"/>
     <w:tmpl w:val="04090001"/>
@@ -3554,7 +6498,96 @@
       </w:rPr>
     </w:lvl>
   </w:abstractNum>
-  <w:abstractNum w:abstractNumId="14">
+  <w:abstractNum w:abstractNumId="15">
+    <w:nsid w:val="447B6034"/>
+    <w:multiLevelType w:val="hybridMultilevel"/>
+    <w:tmpl w:val="BD18DFCE"/>
+    <w:lvl w:ilvl="0" w:tplc="74FC770E">
+      <w:start w:val="1"/>
+      <w:numFmt w:val="decimal"/>
+      <w:lvlText w:val="%1."/>
+      <w:lvlJc w:val="left"/>
+      <w:pPr>
+        <w:ind w:left="1080" w:hanging="360"/>
+      </w:pPr>
+      <w:rPr>
+        <w:rFonts w:hint="default"/>
+      </w:rPr>
+    </w:lvl>
+    <w:lvl w:ilvl="1" w:tplc="04090019">
+      <w:start w:val="1"/>
+      <w:numFmt w:val="lowerLetter"/>
+      <w:lvlText w:val="%2."/>
+      <w:lvlJc w:val="left"/>
+      <w:pPr>
+        <w:ind w:left="1800" w:hanging="360"/>
+      </w:pPr>
+    </w:lvl>
+    <w:lvl w:ilvl="2" w:tplc="0409001B" w:tentative="1">
+      <w:start w:val="1"/>
+      <w:numFmt w:val="lowerRoman"/>
+      <w:lvlText w:val="%3."/>
+      <w:lvlJc w:val="right"/>
+      <w:pPr>
+        <w:ind w:left="2520" w:hanging="180"/>
+      </w:pPr>
+    </w:lvl>
+    <w:lvl w:ilvl="3" w:tplc="0409000F" w:tentative="1">
+      <w:start w:val="1"/>
+      <w:numFmt w:val="decimal"/>
+      <w:lvlText w:val="%4."/>
+      <w:lvlJc w:val="left"/>
+      <w:pPr>
+        <w:ind w:left="3240" w:hanging="360"/>
+      </w:pPr>
+    </w:lvl>
+    <w:lvl w:ilvl="4" w:tplc="04090019" w:tentative="1">
+      <w:start w:val="1"/>
+      <w:numFmt w:val="lowerLetter"/>
+      <w:lvlText w:val="%5."/>
+      <w:lvlJc w:val="left"/>
+      <w:pPr>
+        <w:ind w:left="3960" w:hanging="360"/>
+      </w:pPr>
+    </w:lvl>
+    <w:lvl w:ilvl="5" w:tplc="0409001B" w:tentative="1">
+      <w:start w:val="1"/>
+      <w:numFmt w:val="lowerRoman"/>
+      <w:lvlText w:val="%6."/>
+      <w:lvlJc w:val="right"/>
+      <w:pPr>
+        <w:ind w:left="4680" w:hanging="180"/>
+      </w:pPr>
+    </w:lvl>
+    <w:lvl w:ilvl="6" w:tplc="0409000F" w:tentative="1">
+      <w:start w:val="1"/>
+      <w:numFmt w:val="decimal"/>
+      <w:lvlText w:val="%7."/>
+      <w:lvlJc w:val="left"/>
+      <w:pPr>
+        <w:ind w:left="5400" w:hanging="360"/>
+      </w:pPr>
+    </w:lvl>
+    <w:lvl w:ilvl="7" w:tplc="04090019" w:tentative="1">
+      <w:start w:val="1"/>
+      <w:numFmt w:val="lowerLetter"/>
+      <w:lvlText w:val="%8."/>
+      <w:lvlJc w:val="left"/>
+      <w:pPr>
+        <w:ind w:left="6120" w:hanging="360"/>
+      </w:pPr>
+    </w:lvl>
+    <w:lvl w:ilvl="8" w:tplc="0409001B" w:tentative="1">
+      <w:start w:val="1"/>
+      <w:numFmt w:val="lowerRoman"/>
+      <w:lvlText w:val="%9."/>
+      <w:lvlJc w:val="right"/>
+      <w:pPr>
+        <w:ind w:left="6840" w:hanging="180"/>
+      </w:pPr>
+    </w:lvl>
+  </w:abstractNum>
+  <w:abstractNum w:abstractNumId="16">
     <w:nsid w:val="49B86A5F"/>
     <w:multiLevelType w:val="hybridMultilevel"/>
     <w:tmpl w:val="BD18DFCE"/>
@@ -3570,7 +6603,7 @@
         <w:rFonts w:hint="default"/>
       </w:rPr>
     </w:lvl>
-    <w:lvl w:ilvl="1" w:tplc="04090019" w:tentative="1">
+    <w:lvl w:ilvl="1" w:tplc="04090019">
       <w:start w:val="1"/>
       <w:numFmt w:val="lowerLetter"/>
       <w:lvlText w:val="%2."/>
@@ -3643,7 +6676,7 @@
       </w:pPr>
     </w:lvl>
   </w:abstractNum>
-  <w:abstractNum w:abstractNumId="15">
+  <w:abstractNum w:abstractNumId="17">
     <w:nsid w:val="49E170D0"/>
     <w:multiLevelType w:val="singleLevel"/>
     <w:tmpl w:val="04090001"/>
@@ -3663,7 +6696,7 @@
       </w:rPr>
     </w:lvl>
   </w:abstractNum>
-  <w:abstractNum w:abstractNumId="16">
+  <w:abstractNum w:abstractNumId="18">
     <w:nsid w:val="4F64732B"/>
     <w:multiLevelType w:val="singleLevel"/>
     <w:tmpl w:val="04090001"/>
@@ -3683,7 +6716,7 @@
       </w:rPr>
     </w:lvl>
   </w:abstractNum>
-  <w:abstractNum w:abstractNumId="17">
+  <w:abstractNum w:abstractNumId="19">
     <w:nsid w:val="52DF734E"/>
     <w:multiLevelType w:val="singleLevel"/>
     <w:tmpl w:val="04090001"/>
@@ -3703,7 +6736,96 @@
       </w:rPr>
     </w:lvl>
   </w:abstractNum>
-  <w:abstractNum w:abstractNumId="18">
+  <w:abstractNum w:abstractNumId="20">
+    <w:nsid w:val="6877700D"/>
+    <w:multiLevelType w:val="hybridMultilevel"/>
+    <w:tmpl w:val="BD18DFCE"/>
+    <w:lvl w:ilvl="0" w:tplc="74FC770E">
+      <w:start w:val="1"/>
+      <w:numFmt w:val="decimal"/>
+      <w:lvlText w:val="%1."/>
+      <w:lvlJc w:val="left"/>
+      <w:pPr>
+        <w:ind w:left="1080" w:hanging="360"/>
+      </w:pPr>
+      <w:rPr>
+        <w:rFonts w:hint="default"/>
+      </w:rPr>
+    </w:lvl>
+    <w:lvl w:ilvl="1" w:tplc="04090019">
+      <w:start w:val="1"/>
+      <w:numFmt w:val="lowerLetter"/>
+      <w:lvlText w:val="%2."/>
+      <w:lvlJc w:val="left"/>
+      <w:pPr>
+        <w:ind w:left="1800" w:hanging="360"/>
+      </w:pPr>
+    </w:lvl>
+    <w:lvl w:ilvl="2" w:tplc="0409001B" w:tentative="1">
+      <w:start w:val="1"/>
+      <w:numFmt w:val="lowerRoman"/>
+      <w:lvlText w:val="%3."/>
+      <w:lvlJc w:val="right"/>
+      <w:pPr>
+        <w:ind w:left="2520" w:hanging="180"/>
+      </w:pPr>
+    </w:lvl>
+    <w:lvl w:ilvl="3" w:tplc="0409000F" w:tentative="1">
+      <w:start w:val="1"/>
+      <w:numFmt w:val="decimal"/>
+      <w:lvlText w:val="%4."/>
+      <w:lvlJc w:val="left"/>
+      <w:pPr>
+        <w:ind w:left="3240" w:hanging="360"/>
+      </w:pPr>
+    </w:lvl>
+    <w:lvl w:ilvl="4" w:tplc="04090019" w:tentative="1">
+      <w:start w:val="1"/>
+      <w:numFmt w:val="lowerLetter"/>
+      <w:lvlText w:val="%5."/>
+      <w:lvlJc w:val="left"/>
+      <w:pPr>
+        <w:ind w:left="3960" w:hanging="360"/>
+      </w:pPr>
+    </w:lvl>
+    <w:lvl w:ilvl="5" w:tplc="0409001B" w:tentative="1">
+      <w:start w:val="1"/>
+      <w:numFmt w:val="lowerRoman"/>
+      <w:lvlText w:val="%6."/>
+      <w:lvlJc w:val="right"/>
+      <w:pPr>
+        <w:ind w:left="4680" w:hanging="180"/>
+      </w:pPr>
+    </w:lvl>
+    <w:lvl w:ilvl="6" w:tplc="0409000F" w:tentative="1">
+      <w:start w:val="1"/>
+      <w:numFmt w:val="decimal"/>
+      <w:lvlText w:val="%7."/>
+      <w:lvlJc w:val="left"/>
+      <w:pPr>
+        <w:ind w:left="5400" w:hanging="360"/>
+      </w:pPr>
+    </w:lvl>
+    <w:lvl w:ilvl="7" w:tplc="04090019" w:tentative="1">
+      <w:start w:val="1"/>
+      <w:numFmt w:val="lowerLetter"/>
+      <w:lvlText w:val="%8."/>
+      <w:lvlJc w:val="left"/>
+      <w:pPr>
+        <w:ind w:left="6120" w:hanging="360"/>
+      </w:pPr>
+    </w:lvl>
+    <w:lvl w:ilvl="8" w:tplc="0409001B" w:tentative="1">
+      <w:start w:val="1"/>
+      <w:numFmt w:val="lowerRoman"/>
+      <w:lvlText w:val="%9."/>
+      <w:lvlJc w:val="right"/>
+      <w:pPr>
+        <w:ind w:left="6840" w:hanging="180"/>
+      </w:pPr>
+    </w:lvl>
+  </w:abstractNum>
+  <w:abstractNum w:abstractNumId="21">
     <w:nsid w:val="6D2F7D46"/>
     <w:multiLevelType w:val="singleLevel"/>
     <w:tmpl w:val="04090001"/>
@@ -3723,7 +6845,7 @@
       </w:rPr>
     </w:lvl>
   </w:abstractNum>
-  <w:abstractNum w:abstractNumId="19">
+  <w:abstractNum w:abstractNumId="22">
     <w:nsid w:val="71F21F2A"/>
     <w:multiLevelType w:val="singleLevel"/>
     <w:tmpl w:val="04090001"/>
@@ -3743,7 +6865,7 @@
       </w:rPr>
     </w:lvl>
   </w:abstractNum>
-  <w:abstractNum w:abstractNumId="20">
+  <w:abstractNum w:abstractNumId="23">
     <w:nsid w:val="743601FB"/>
     <w:multiLevelType w:val="singleLevel"/>
     <w:tmpl w:val="04090001"/>
@@ -3763,7 +6885,7 @@
       </w:rPr>
     </w:lvl>
   </w:abstractNum>
-  <w:abstractNum w:abstractNumId="21">
+  <w:abstractNum w:abstractNumId="24">
     <w:nsid w:val="747622BD"/>
     <w:multiLevelType w:val="multilevel"/>
     <w:tmpl w:val="D1A2C728"/>
@@ -3876,7 +6998,7 @@
       </w:pPr>
     </w:lvl>
   </w:abstractNum>
-  <w:abstractNum w:abstractNumId="22">
+  <w:abstractNum w:abstractNumId="25">
     <w:nsid w:val="756150CA"/>
     <w:multiLevelType w:val="singleLevel"/>
     <w:tmpl w:val="04090001"/>
@@ -3896,7 +7018,120 @@
       </w:rPr>
     </w:lvl>
   </w:abstractNum>
-  <w:abstractNum w:abstractNumId="23">
+  <w:abstractNum w:abstractNumId="26">
+    <w:nsid w:val="7564440E"/>
+    <w:multiLevelType w:val="multilevel"/>
+    <w:tmpl w:val="38A6C782"/>
+    <w:lvl w:ilvl="0">
+      <w:start w:val="1"/>
+      <w:numFmt w:val="decimal"/>
+      <w:lvlText w:val="%1"/>
+      <w:lvlJc w:val="left"/>
+      <w:pPr>
+        <w:ind w:left="360" w:hanging="360"/>
+      </w:pPr>
+      <w:rPr>
+        <w:rFonts w:hint="default"/>
+      </w:rPr>
+    </w:lvl>
+    <w:lvl w:ilvl="1">
+      <w:start w:val="1"/>
+      <w:numFmt w:val="decimal"/>
+      <w:lvlText w:val="%1.%2"/>
+      <w:lvlJc w:val="left"/>
+      <w:pPr>
+        <w:ind w:left="1440" w:hanging="360"/>
+      </w:pPr>
+      <w:rPr>
+        <w:rFonts w:hint="default"/>
+      </w:rPr>
+    </w:lvl>
+    <w:lvl w:ilvl="2">
+      <w:start w:val="1"/>
+      <w:numFmt w:val="decimal"/>
+      <w:lvlText w:val="%1.%2.%3"/>
+      <w:lvlJc w:val="left"/>
+      <w:pPr>
+        <w:ind w:left="2880" w:hanging="720"/>
+      </w:pPr>
+      <w:rPr>
+        <w:rFonts w:hint="default"/>
+      </w:rPr>
+    </w:lvl>
+    <w:lvl w:ilvl="3">
+      <w:start w:val="1"/>
+      <w:numFmt w:val="decimal"/>
+      <w:lvlText w:val="%1.%2.%3.%4"/>
+      <w:lvlJc w:val="left"/>
+      <w:pPr>
+        <w:ind w:left="3960" w:hanging="720"/>
+      </w:pPr>
+      <w:rPr>
+        <w:rFonts w:hint="default"/>
+      </w:rPr>
+    </w:lvl>
+    <w:lvl w:ilvl="4">
+      <w:start w:val="1"/>
+      <w:numFmt w:val="decimal"/>
+      <w:lvlText w:val="%1.%2.%3.%4.%5"/>
+      <w:lvlJc w:val="left"/>
+      <w:pPr>
+        <w:ind w:left="5040" w:hanging="720"/>
+      </w:pPr>
+      <w:rPr>
+        <w:rFonts w:hint="default"/>
+      </w:rPr>
+    </w:lvl>
+    <w:lvl w:ilvl="5">
+      <w:start w:val="1"/>
+      <w:numFmt w:val="decimal"/>
+      <w:lvlText w:val="%1.%2.%3.%4.%5.%6"/>
+      <w:lvlJc w:val="left"/>
+      <w:pPr>
+        <w:ind w:left="6480" w:hanging="1080"/>
+      </w:pPr>
+      <w:rPr>
+        <w:rFonts w:hint="default"/>
+      </w:rPr>
+    </w:lvl>
+    <w:lvl w:ilvl="6">
+      <w:start w:val="1"/>
+      <w:numFmt w:val="decimal"/>
+      <w:lvlText w:val="%1.%2.%3.%4.%5.%6.%7"/>
+      <w:lvlJc w:val="left"/>
+      <w:pPr>
+        <w:ind w:left="7560" w:hanging="1080"/>
+      </w:pPr>
+      <w:rPr>
+        <w:rFonts w:hint="default"/>
+      </w:rPr>
+    </w:lvl>
+    <w:lvl w:ilvl="7">
+      <w:start w:val="1"/>
+      <w:numFmt w:val="decimal"/>
+      <w:lvlText w:val="%1.%2.%3.%4.%5.%6.%7.%8"/>
+      <w:lvlJc w:val="left"/>
+      <w:pPr>
+        <w:ind w:left="9000" w:hanging="1440"/>
+      </w:pPr>
+      <w:rPr>
+        <w:rFonts w:hint="default"/>
+      </w:rPr>
+    </w:lvl>
+    <w:lvl w:ilvl="8">
+      <w:start w:val="1"/>
+      <w:numFmt w:val="decimal"/>
+      <w:lvlText w:val="%1.%2.%3.%4.%5.%6.%7.%8.%9"/>
+      <w:lvlJc w:val="left"/>
+      <w:pPr>
+        <w:ind w:left="10080" w:hanging="1440"/>
+      </w:pPr>
+      <w:rPr>
+        <w:rFonts w:hint="default"/>
+      </w:rPr>
+    </w:lvl>
+  </w:abstractNum>
+  <w:abstractNum w:abstractNumId="27">
     <w:nsid w:val="7BE434D7"/>
     <w:multiLevelType w:val="singleLevel"/>
     <w:tmpl w:val="04090001"/>
@@ -3938,16 +7173,16 @@
     </w:lvlOverride>
   </w:num>
   <w:num w:numId="3">
-    <w:abstractNumId w:val="11"/>
+    <w:abstractNumId w:val="12"/>
   </w:num>
   <w:num w:numId="4">
-    <w:abstractNumId w:val="23"/>
+    <w:abstractNumId w:val="27"/>
   </w:num>
   <w:num w:numId="5">
-    <w:abstractNumId w:val="17"/>
+    <w:abstractNumId w:val="19"/>
   </w:num>
   <w:num w:numId="6">
-    <w:abstractNumId w:val="16"/>
+    <w:abstractNumId w:val="18"/>
   </w:num>
   <w:num w:numId="7">
     <w:abstractNumId w:val="1"/>
@@ -3970,19 +7205,19 @@
     <w:abstractNumId w:val="2"/>
   </w:num>
   <w:num w:numId="9">
-    <w:abstractNumId w:val="22"/>
+    <w:abstractNumId w:val="25"/>
   </w:num>
   <w:num w:numId="10">
     <w:abstractNumId w:val="3"/>
   </w:num>
   <w:num w:numId="11">
-    <w:abstractNumId w:val="12"/>
+    <w:abstractNumId w:val="13"/>
   </w:num>
   <w:num w:numId="12">
     <w:abstractNumId w:val="10"/>
   </w:num>
   <w:num w:numId="13">
-    <w:abstractNumId w:val="20"/>
+    <w:abstractNumId w:val="23"/>
   </w:num>
   <w:num w:numId="14">
     <w:abstractNumId w:val="9"/>
@@ -3991,34 +7226,106 @@
     <w:abstractNumId w:val="4"/>
   </w:num>
   <w:num w:numId="16">
-    <w:abstractNumId w:val="19"/>
+    <w:abstractNumId w:val="22"/>
   </w:num>
   <w:num w:numId="17">
-    <w:abstractNumId w:val="15"/>
+    <w:abstractNumId w:val="17"/>
   </w:num>
   <w:num w:numId="18">
     <w:abstractNumId w:val="6"/>
   </w:num>
   <w:num w:numId="19">
-    <w:abstractNumId w:val="13"/>
+    <w:abstractNumId w:val="14"/>
   </w:num>
   <w:num w:numId="20">
     <w:abstractNumId w:val="8"/>
   </w:num>
   <w:num w:numId="21">
-    <w:abstractNumId w:val="18"/>
+    <w:abstractNumId w:val="21"/>
   </w:num>
   <w:num w:numId="22">
-    <w:abstractNumId w:val="21"/>
+    <w:abstractNumId w:val="24"/>
   </w:num>
   <w:num w:numId="23">
-    <w:abstractNumId w:val="14"/>
+    <w:abstractNumId w:val="16"/>
   </w:num>
   <w:num w:numId="24">
     <w:abstractNumId w:val="5"/>
   </w:num>
   <w:num w:numId="25">
     <w:abstractNumId w:val="7"/>
+  </w:num>
+  <w:num w:numId="26">
+    <w:abstractNumId w:val="0"/>
+    <w:lvlOverride w:ilvl="0">
+      <w:startOverride w:val="1"/>
+    </w:lvlOverride>
+    <w:lvlOverride w:ilvl="1">
+      <w:startOverride w:val="1"/>
+    </w:lvlOverride>
+    <w:lvlOverride w:ilvl="2">
+      <w:startOverride w:val="1"/>
+    </w:lvlOverride>
+    <w:lvlOverride w:ilvl="3">
+      <w:startOverride w:val="1"/>
+    </w:lvlOverride>
+    <w:lvlOverride w:ilvl="4">
+      <w:startOverride w:val="1"/>
+    </w:lvlOverride>
+    <w:lvlOverride w:ilvl="5">
+      <w:startOverride w:val="1"/>
+    </w:lvlOverride>
+    <w:lvlOverride w:ilvl="6">
+      <w:startOverride w:val="1"/>
+    </w:lvlOverride>
+    <w:lvlOverride w:ilvl="7">
+      <w:startOverride w:val="1"/>
+    </w:lvlOverride>
+    <w:lvlOverride w:ilvl="8">
+      <w:startOverride w:val="1"/>
+    </w:lvlOverride>
+  </w:num>
+  <w:num w:numId="27">
+    <w:abstractNumId w:val="15"/>
+  </w:num>
+  <w:num w:numId="28">
+    <w:abstractNumId w:val="0"/>
+    <w:lvlOverride w:ilvl="0">
+      <w:startOverride w:val="1"/>
+    </w:lvlOverride>
+    <w:lvlOverride w:ilvl="1">
+      <w:startOverride w:val="1"/>
+    </w:lvlOverride>
+    <w:lvlOverride w:ilvl="2">
+      <w:startOverride w:val="1"/>
+    </w:lvlOverride>
+    <w:lvlOverride w:ilvl="3">
+      <w:startOverride w:val="1"/>
+    </w:lvlOverride>
+    <w:lvlOverride w:ilvl="4">
+      <w:startOverride w:val="1"/>
+    </w:lvlOverride>
+    <w:lvlOverride w:ilvl="5">
+      <w:startOverride w:val="1"/>
+    </w:lvlOverride>
+    <w:lvlOverride w:ilvl="6">
+      <w:startOverride w:val="1"/>
+    </w:lvlOverride>
+    <w:lvlOverride w:ilvl="7">
+      <w:startOverride w:val="1"/>
+    </w:lvlOverride>
+    <w:lvlOverride w:ilvl="8">
+      <w:startOverride w:val="1"/>
+    </w:lvlOverride>
+  </w:num>
+  <w:num w:numId="29">
+    <w:abstractNumId w:val="20"/>
+  </w:num>
+  <w:num w:numId="30">
+    <w:abstractNumId w:val="26"/>
+  </w:num>
+  <w:num w:numId="31">
+    <w:abstractNumId w:val="11"/>
   </w:num>
 </w:numbering>
 </file>
@@ -4036,15 +7343,15 @@
   </w:docDefaults>
   <w:latentStyles w:defLockedState="0" w:defUIPriority="99" w:defSemiHidden="1" w:defUnhideWhenUsed="1" w:defQFormat="0" w:count="276">
     <w:lsdException w:name="Normal" w:semiHidden="0" w:uiPriority="0" w:unhideWhenUsed="0" w:qFormat="1"/>
-    <w:lsdException w:name="heading 1" w:semiHidden="0" w:uiPriority="9" w:unhideWhenUsed="0" w:qFormat="1"/>
-    <w:lsdException w:name="heading 2" w:semiHidden="0" w:uiPriority="9" w:unhideWhenUsed="0" w:qFormat="1"/>
-    <w:lsdException w:name="heading 3" w:semiHidden="0" w:uiPriority="9" w:unhideWhenUsed="0" w:qFormat="1"/>
-    <w:lsdException w:name="heading 4" w:semiHidden="0" w:uiPriority="9" w:unhideWhenUsed="0" w:qFormat="1"/>
-    <w:lsdException w:name="heading 5" w:semiHidden="0" w:uiPriority="9" w:unhideWhenUsed="0" w:qFormat="1"/>
-    <w:lsdException w:name="heading 6" w:semiHidden="0" w:uiPriority="9" w:unhideWhenUsed="0" w:qFormat="1"/>
-    <w:lsdException w:name="heading 7" w:semiHidden="0" w:uiPriority="9" w:unhideWhenUsed="0" w:qFormat="1"/>
-    <w:lsdException w:name="heading 8" w:semiHidden="0" w:uiPriority="9" w:unhideWhenUsed="0" w:qFormat="1"/>
-    <w:lsdException w:name="heading 9" w:semiHidden="0" w:uiPriority="9" w:unhideWhenUsed="0" w:qFormat="1"/>
+    <w:lsdException w:name="heading 1" w:semiHidden="0" w:uiPriority="0" w:unhideWhenUsed="0" w:qFormat="1"/>
+    <w:lsdException w:name="heading 2" w:semiHidden="0" w:uiPriority="0" w:unhideWhenUsed="0" w:qFormat="1"/>
+    <w:lsdException w:name="heading 3" w:semiHidden="0" w:uiPriority="0" w:unhideWhenUsed="0" w:qFormat="1"/>
+    <w:lsdException w:name="heading 4" w:semiHidden="0" w:uiPriority="0" w:unhideWhenUsed="0" w:qFormat="1"/>
+    <w:lsdException w:name="heading 5" w:semiHidden="0" w:uiPriority="0" w:unhideWhenUsed="0" w:qFormat="1"/>
+    <w:lsdException w:name="heading 6" w:semiHidden="0" w:uiPriority="0" w:unhideWhenUsed="0" w:qFormat="1"/>
+    <w:lsdException w:name="heading 7" w:semiHidden="0" w:uiPriority="0" w:unhideWhenUsed="0" w:qFormat="1"/>
+    <w:lsdException w:name="heading 8" w:semiHidden="0" w:uiPriority="0" w:unhideWhenUsed="0" w:qFormat="1"/>
+    <w:lsdException w:name="heading 9" w:semiHidden="0" w:uiPriority="0" w:unhideWhenUsed="0" w:qFormat="1"/>
     <w:lsdException w:name="toc 1" w:uiPriority="39"/>
     <w:lsdException w:name="toc 2" w:uiPriority="39"/>
     <w:lsdException w:name="toc 3" w:uiPriority="39"/>
@@ -4055,8 +7362,9 @@
     <w:lsdException w:name="toc 8" w:uiPriority="39"/>
     <w:lsdException w:name="toc 9" w:uiPriority="39"/>
     <w:lsdException w:name="caption" w:uiPriority="35" w:qFormat="1"/>
-    <w:lsdException w:name="Title" w:semiHidden="0" w:uiPriority="10" w:unhideWhenUsed="0" w:qFormat="1"/>
+    <w:lsdException w:name="Title" w:semiHidden="0" w:uiPriority="0" w:unhideWhenUsed="0" w:qFormat="1"/>
     <w:lsdException w:name="Default Paragraph Font" w:uiPriority="1"/>
+    <w:lsdException w:name="Body Text" w:uiPriority="0"/>
     <w:lsdException w:name="Subtitle" w:semiHidden="0" w:uiPriority="11" w:unhideWhenUsed="0" w:qFormat="1"/>
     <w:lsdException w:name="Strong" w:semiHidden="0" w:uiPriority="22" w:unhideWhenUsed="0" w:qFormat="1"/>
     <w:lsdException w:name="Emphasis" w:semiHidden="0" w:uiPriority="20" w:unhideWhenUsed="0" w:qFormat="1"/>
@@ -4804,15 +8112,15 @@
   </w:docDefaults>
   <w:latentStyles w:defLockedState="0" w:defUIPriority="99" w:defSemiHidden="1" w:defUnhideWhenUsed="1" w:defQFormat="0" w:count="276">
     <w:lsdException w:name="Normal" w:semiHidden="0" w:uiPriority="0" w:unhideWhenUsed="0" w:qFormat="1"/>
-    <w:lsdException w:name="heading 1" w:semiHidden="0" w:uiPriority="9" w:unhideWhenUsed="0" w:qFormat="1"/>
-    <w:lsdException w:name="heading 2" w:semiHidden="0" w:uiPriority="9" w:unhideWhenUsed="0" w:qFormat="1"/>
-    <w:lsdException w:name="heading 3" w:semiHidden="0" w:uiPriority="9" w:unhideWhenUsed="0" w:qFormat="1"/>
-    <w:lsdException w:name="heading 4" w:semiHidden="0" w:uiPriority="9" w:unhideWhenUsed="0" w:qFormat="1"/>
-    <w:lsdException w:name="heading 5" w:semiHidden="0" w:uiPriority="9" w:unhideWhenUsed="0" w:qFormat="1"/>
-    <w:lsdException w:name="heading 6" w:semiHidden="0" w:uiPriority="9" w:unhideWhenUsed="0" w:qFormat="1"/>
-    <w:lsdException w:name="heading 7" w:semiHidden="0" w:uiPriority="9" w:unhideWhenUsed="0" w:qFormat="1"/>
-    <w:lsdException w:name="heading 8" w:semiHidden="0" w:uiPriority="9" w:unhideWhenUsed="0" w:qFormat="1"/>
-    <w:lsdException w:name="heading 9" w:semiHidden="0" w:uiPriority="9" w:unhideWhenUsed="0" w:qFormat="1"/>
+    <w:lsdException w:name="heading 1" w:semiHidden="0" w:uiPriority="0" w:unhideWhenUsed="0" w:qFormat="1"/>
+    <w:lsdException w:name="heading 2" w:semiHidden="0" w:uiPriority="0" w:unhideWhenUsed="0" w:qFormat="1"/>
+    <w:lsdException w:name="heading 3" w:semiHidden="0" w:uiPriority="0" w:unhideWhenUsed="0" w:qFormat="1"/>
+    <w:lsdException w:name="heading 4" w:semiHidden="0" w:uiPriority="0" w:unhideWhenUsed="0" w:qFormat="1"/>
+    <w:lsdException w:name="heading 5" w:semiHidden="0" w:uiPriority="0" w:unhideWhenUsed="0" w:qFormat="1"/>
+    <w:lsdException w:name="heading 6" w:semiHidden="0" w:uiPriority="0" w:unhideWhenUsed="0" w:qFormat="1"/>
+    <w:lsdException w:name="heading 7" w:semiHidden="0" w:uiPriority="0" w:unhideWhenUsed="0" w:qFormat="1"/>
+    <w:lsdException w:name="heading 8" w:semiHidden="0" w:uiPriority="0" w:unhideWhenUsed="0" w:qFormat="1"/>
+    <w:lsdException w:name="heading 9" w:semiHidden="0" w:uiPriority="0" w:unhideWhenUsed="0" w:qFormat="1"/>
     <w:lsdException w:name="toc 1" w:uiPriority="39"/>
     <w:lsdException w:name="toc 2" w:uiPriority="39"/>
     <w:lsdException w:name="toc 3" w:uiPriority="39"/>
@@ -4823,8 +8131,9 @@
     <w:lsdException w:name="toc 8" w:uiPriority="39"/>
     <w:lsdException w:name="toc 9" w:uiPriority="39"/>
     <w:lsdException w:name="caption" w:uiPriority="35" w:qFormat="1"/>
-    <w:lsdException w:name="Title" w:semiHidden="0" w:uiPriority="10" w:unhideWhenUsed="0" w:qFormat="1"/>
+    <w:lsdException w:name="Title" w:semiHidden="0" w:uiPriority="0" w:unhideWhenUsed="0" w:qFormat="1"/>
     <w:lsdException w:name="Default Paragraph Font" w:uiPriority="1"/>
+    <w:lsdException w:name="Body Text" w:uiPriority="0"/>
     <w:lsdException w:name="Subtitle" w:semiHidden="0" w:uiPriority="11" w:unhideWhenUsed="0" w:qFormat="1"/>
     <w:lsdException w:name="Strong" w:semiHidden="0" w:uiPriority="22" w:unhideWhenUsed="0" w:qFormat="1"/>
     <w:lsdException w:name="Emphasis" w:semiHidden="0" w:uiPriority="20" w:unhideWhenUsed="0" w:qFormat="1"/>

</xml_diff>